<commit_message>
Draft 4 template done
</commit_message>
<xml_diff>
--- a/COMP3014 Overview and Assignment Specification 2024.docx
+++ b/COMP3014 Overview and Assignment Specification 2024.docx
@@ -1,6 +1,6 @@
 
 <file path=word/document.xml><?xml version="1.0" encoding="utf-8"?>
-<w:document xmlns:wpc="http://schemas.microsoft.com/office/word/2010/wordprocessingCanvas" xmlns:cx="http://schemas.microsoft.com/office/drawing/2014/chartex" xmlns:cx1="http://schemas.microsoft.com/office/drawing/2015/9/8/chartex" xmlns:cx2="http://schemas.microsoft.com/office/drawing/2015/10/21/chartex" xmlns:cx3="http://schemas.microsoft.com/office/drawing/2016/5/9/chartex" xmlns:cx4="http://schemas.microsoft.com/office/drawing/2016/5/10/chartex" xmlns:cx5="http://schemas.microsoft.com/office/drawing/2016/5/11/chartex" xmlns:cx6="http://schemas.microsoft.com/office/drawing/2016/5/12/chartex" xmlns:cx7="http://schemas.microsoft.com/office/drawing/2016/5/13/chartex" xmlns:cx8="http://schemas.microsoft.com/office/drawing/2016/5/14/chartex" xmlns:mc="http://schemas.openxmlformats.org/markup-compatibility/2006" xmlns:aink="http://schemas.microsoft.com/office/drawing/2016/ink" xmlns:am3d="http://schemas.microsoft.com/office/drawing/2017/model3d" xmlns:o="urn:schemas-microsoft-com:office:office" xmlns:oel="http://schemas.microsoft.com/office/2019/extlst" xmlns:r="http://schemas.openxmlformats.org/officeDocument/2006/relationships" xmlns:m="http://schemas.openxmlformats.org/officeDocument/2006/math" xmlns:v="urn:schemas-microsoft-com:vml" xmlns:wp14="http://schemas.microsoft.com/office/word/2010/wordprocessingDrawing" xmlns:wp="http://schemas.openxmlformats.org/drawingml/2006/wordprocessingDrawing" xmlns:w10="urn:schemas-microsoft-com:office:word" xmlns:w="http://schemas.openxmlformats.org/wordprocessingml/2006/main" xmlns:w14="http://schemas.microsoft.com/office/word/2010/wordml" xmlns:w15="http://schemas.microsoft.com/office/word/2012/wordml" xmlns:w16cex="http://schemas.microsoft.com/office/word/2018/wordml/cex" xmlns:w16cid="http://schemas.microsoft.com/office/word/2016/wordml/cid" xmlns:w16="http://schemas.microsoft.com/office/word/2018/wordml" xmlns:w16du="http://schemas.microsoft.com/office/word/2023/wordml/word16du" xmlns:w16sdtdh="http://schemas.microsoft.com/office/word/2020/wordml/sdtdatahash" xmlns:w16se="http://schemas.microsoft.com/office/word/2015/wordml/symex" xmlns:wpg="http://schemas.microsoft.com/office/word/2010/wordprocessingGroup" xmlns:wpi="http://schemas.microsoft.com/office/word/2010/wordprocessingInk" xmlns:wne="http://schemas.microsoft.com/office/word/2006/wordml" xmlns:wps="http://schemas.microsoft.com/office/word/2010/wordprocessingShape" mc:Ignorable="w14 w15 w16se w16cid w16 w16cex w16sdtdh w16du wp14">
+<w:document xmlns:wpc="http://schemas.microsoft.com/office/word/2010/wordprocessingCanvas" xmlns:cx="http://schemas.microsoft.com/office/drawing/2014/chartex" xmlns:cx1="http://schemas.microsoft.com/office/drawing/2015/9/8/chartex" xmlns:cx2="http://schemas.microsoft.com/office/drawing/2015/10/21/chartex" xmlns:cx3="http://schemas.microsoft.com/office/drawing/2016/5/9/chartex" xmlns:cx4="http://schemas.microsoft.com/office/drawing/2016/5/10/chartex" xmlns:cx5="http://schemas.microsoft.com/office/drawing/2016/5/11/chartex" xmlns:cx6="http://schemas.microsoft.com/office/drawing/2016/5/12/chartex" xmlns:cx7="http://schemas.microsoft.com/office/drawing/2016/5/13/chartex" xmlns:cx8="http://schemas.microsoft.com/office/drawing/2016/5/14/chartex" xmlns:mc="http://schemas.openxmlformats.org/markup-compatibility/2006" xmlns:aink="http://schemas.microsoft.com/office/drawing/2016/ink" xmlns:am3d="http://schemas.microsoft.com/office/drawing/2017/model3d" xmlns:o="urn:schemas-microsoft-com:office:office" xmlns:oel="http://schemas.microsoft.com/office/2019/extlst" xmlns:r="http://schemas.openxmlformats.org/officeDocument/2006/relationships" xmlns:m="http://schemas.openxmlformats.org/officeDocument/2006/math" xmlns:v="urn:schemas-microsoft-com:vml" xmlns:wp14="http://schemas.microsoft.com/office/word/2010/wordprocessingDrawing" xmlns:wp="http://schemas.openxmlformats.org/drawingml/2006/wordprocessingDrawing" xmlns:w10="urn:schemas-microsoft-com:office:word" xmlns:w="http://schemas.openxmlformats.org/wordprocessingml/2006/main" xmlns:w14="http://schemas.microsoft.com/office/word/2010/wordml" xmlns:w15="http://schemas.microsoft.com/office/word/2012/wordml" xmlns:w16cex="http://schemas.microsoft.com/office/word/2018/wordml/cex" xmlns:w16cid="http://schemas.microsoft.com/office/word/2016/wordml/cid" xmlns:w16="http://schemas.microsoft.com/office/word/2018/wordml" xmlns:w16du="http://schemas.microsoft.com/office/word/2023/wordml/word16du" xmlns:w16sdtdh="http://schemas.microsoft.com/office/word/2020/wordml/sdtdatahash" xmlns:w16sdtfl="http://schemas.microsoft.com/office/word/2024/wordml/sdtformatlock" xmlns:w16se="http://schemas.microsoft.com/office/word/2015/wordml/symex" xmlns:wpg="http://schemas.microsoft.com/office/word/2010/wordprocessingGroup" xmlns:wpi="http://schemas.microsoft.com/office/word/2010/wordprocessingInk" xmlns:wne="http://schemas.microsoft.com/office/word/2006/wordml" xmlns:wps="http://schemas.microsoft.com/office/word/2010/wordprocessingShape" mc:Ignorable="w14 w15 w16se w16cid w16 w16cex w16sdtdh w16sdtfl w16du wp14">
   <w:body>
     <w:p>
       <w:pPr>
@@ -7850,15 +7850,7 @@
         <w:ind w:left="1" w:right="57"/>
       </w:pPr>
       <w:r>
-        <w:t xml:space="preserve">You will deliver at least two videos: “Journey Pitch” and “Promotional Video”. These videos will be supported by documentation that </w:t>
-      </w:r>
-      <w:proofErr w:type="gramStart"/>
-      <w:r>
-        <w:t>evidences</w:t>
-      </w:r>
-      <w:proofErr w:type="gramEnd"/>
-      <w:r>
-        <w:t xml:space="preserve"> achieved milestones and provides data for the effectiveness of your implemented strategy. </w:t>
+        <w:t xml:space="preserve">You will deliver at least two videos: “Journey Pitch” and “Promotional Video”. These videos will be supported by documentation that evidences achieved milestones and provides data for the effectiveness of your implemented strategy. </w:t>
       </w:r>
     </w:p>
     <w:p>
@@ -11877,8 +11869,15 @@
             <w:r>
               <w:rPr>
                 <w:sz w:val="20"/>
-              </w:rPr>
-              <w:t xml:space="preserve">Strategy implementation is iterated upon through module. Any changes to strategy are clearly justified and evidenced through data collected. </w:t>
+                <w:highlight w:val="yellow"/>
+              </w:rPr>
+              <w:t>Strategy implementation is iterated upon through module. Any changes to strategy are clearly justified and evidenced through data collected.</w:t>
+            </w:r>
+            <w:r>
+              <w:rPr>
+                <w:sz w:val="20"/>
+              </w:rPr>
+              <w:t xml:space="preserve"> </w:t>
             </w:r>
           </w:p>
           <w:p>
@@ -12276,21 +12275,7 @@
               <w:rPr>
                 <w:sz w:val="20"/>
               </w:rPr>
-              <w:t xml:space="preserve">Documentation </w:t>
-            </w:r>
-            <w:proofErr w:type="gramStart"/>
-            <w:r>
-              <w:rPr>
-                <w:sz w:val="20"/>
-              </w:rPr>
-              <w:t>evidences</w:t>
-            </w:r>
-            <w:proofErr w:type="gramEnd"/>
-            <w:r>
-              <w:rPr>
-                <w:sz w:val="20"/>
-              </w:rPr>
-              <w:t xml:space="preserve"> most milestones have been engaged with. </w:t>
+              <w:t xml:space="preserve">Documentation evidences most milestones have been engaged with. </w:t>
             </w:r>
           </w:p>
           <w:p>
@@ -12403,21 +12388,37 @@
               <w:rPr>
                 <w:sz w:val="20"/>
               </w:rPr>
-              <w:t xml:space="preserve">Documentation </w:t>
-            </w:r>
-            <w:proofErr w:type="gramStart"/>
+              <w:t>Documentation evidences all milestones have been engaged with</w:t>
+            </w:r>
             <w:r>
               <w:rPr>
                 <w:sz w:val="20"/>
-              </w:rPr>
-              <w:t>evidences</w:t>
-            </w:r>
-            <w:proofErr w:type="gramEnd"/>
+                <w:highlight w:val="yellow"/>
+              </w:rPr>
+              <w:t xml:space="preserve">. </w:t>
+            </w:r>
             <w:r>
               <w:rPr>
                 <w:sz w:val="20"/>
-              </w:rPr>
-              <w:t xml:space="preserve"> all milestones have been engaged with. </w:t>
+                <w:highlight w:val="yellow"/>
+              </w:rPr>
+              <w:t>(</w:t>
+            </w:r>
+            <w:proofErr w:type="spellStart"/>
+            <w:r>
+              <w:rPr>
+                <w:sz w:val="20"/>
+                <w:highlight w:val="yellow"/>
+              </w:rPr>
+              <w:t>feedbakcongamejamestoo</w:t>
+            </w:r>
+            <w:proofErr w:type="spellEnd"/>
+            <w:r>
+              <w:rPr>
+                <w:sz w:val="20"/>
+                <w:highlight w:val="yellow"/>
+              </w:rPr>
+              <w:t>)</w:t>
             </w:r>
           </w:p>
           <w:p>
@@ -14106,15 +14107,7 @@
       </w:r>
       <w:proofErr w:type="gramEnd"/>
       <w:r>
-        <w:t xml:space="preserve"> your work must be of your own words.  You must use references for your </w:t>
-      </w:r>
-      <w:proofErr w:type="gramStart"/>
-      <w:r>
-        <w:t>sources,</w:t>
-      </w:r>
-      <w:proofErr w:type="gramEnd"/>
-      <w:r>
-        <w:t xml:space="preserve"> however you acquire them.  Where you wish to use quotations, these must be a very minor part of your overall work.  </w:t>
+        <w:t xml:space="preserve"> your work must be of your own words.  You must use references for your sources, however you acquire them.  Where you wish to use quotations, these must be a very minor part of your overall work.  </w:t>
       </w:r>
     </w:p>
     <w:p>
@@ -15456,7 +15449,7 @@
 </file>
 
 <file path=word/endnotes.xml><?xml version="1.0" encoding="utf-8"?>
-<w:endnotes xmlns:wpc="http://schemas.microsoft.com/office/word/2010/wordprocessingCanvas" xmlns:cx="http://schemas.microsoft.com/office/drawing/2014/chartex" xmlns:cx1="http://schemas.microsoft.com/office/drawing/2015/9/8/chartex" xmlns:cx2="http://schemas.microsoft.com/office/drawing/2015/10/21/chartex" xmlns:cx3="http://schemas.microsoft.com/office/drawing/2016/5/9/chartex" xmlns:cx4="http://schemas.microsoft.com/office/drawing/2016/5/10/chartex" xmlns:cx5="http://schemas.microsoft.com/office/drawing/2016/5/11/chartex" xmlns:cx6="http://schemas.microsoft.com/office/drawing/2016/5/12/chartex" xmlns:cx7="http://schemas.microsoft.com/office/drawing/2016/5/13/chartex" xmlns:cx8="http://schemas.microsoft.com/office/drawing/2016/5/14/chartex" xmlns:mc="http://schemas.openxmlformats.org/markup-compatibility/2006" xmlns:aink="http://schemas.microsoft.com/office/drawing/2016/ink" xmlns:am3d="http://schemas.microsoft.com/office/drawing/2017/model3d" xmlns:o="urn:schemas-microsoft-com:office:office" xmlns:oel="http://schemas.microsoft.com/office/2019/extlst" xmlns:r="http://schemas.openxmlformats.org/officeDocument/2006/relationships" xmlns:m="http://schemas.openxmlformats.org/officeDocument/2006/math" xmlns:v="urn:schemas-microsoft-com:vml" xmlns:wp14="http://schemas.microsoft.com/office/word/2010/wordprocessingDrawing" xmlns:wp="http://schemas.openxmlformats.org/drawingml/2006/wordprocessingDrawing" xmlns:w10="urn:schemas-microsoft-com:office:word" xmlns:w="http://schemas.openxmlformats.org/wordprocessingml/2006/main" xmlns:w14="http://schemas.microsoft.com/office/word/2010/wordml" xmlns:w15="http://schemas.microsoft.com/office/word/2012/wordml" xmlns:w16cex="http://schemas.microsoft.com/office/word/2018/wordml/cex" xmlns:w16cid="http://schemas.microsoft.com/office/word/2016/wordml/cid" xmlns:w16="http://schemas.microsoft.com/office/word/2018/wordml" xmlns:w16du="http://schemas.microsoft.com/office/word/2023/wordml/word16du" xmlns:w16sdtdh="http://schemas.microsoft.com/office/word/2020/wordml/sdtdatahash" xmlns:w16se="http://schemas.microsoft.com/office/word/2015/wordml/symex" xmlns:wpg="http://schemas.microsoft.com/office/word/2010/wordprocessingGroup" xmlns:wpi="http://schemas.microsoft.com/office/word/2010/wordprocessingInk" xmlns:wne="http://schemas.microsoft.com/office/word/2006/wordml" xmlns:wps="http://schemas.microsoft.com/office/word/2010/wordprocessingShape" mc:Ignorable="w14 w15 w16se w16cid w16 w16cex w16sdtdh w16du wp14">
+<w:endnotes xmlns:wpc="http://schemas.microsoft.com/office/word/2010/wordprocessingCanvas" xmlns:cx="http://schemas.microsoft.com/office/drawing/2014/chartex" xmlns:cx1="http://schemas.microsoft.com/office/drawing/2015/9/8/chartex" xmlns:cx2="http://schemas.microsoft.com/office/drawing/2015/10/21/chartex" xmlns:cx3="http://schemas.microsoft.com/office/drawing/2016/5/9/chartex" xmlns:cx4="http://schemas.microsoft.com/office/drawing/2016/5/10/chartex" xmlns:cx5="http://schemas.microsoft.com/office/drawing/2016/5/11/chartex" xmlns:cx6="http://schemas.microsoft.com/office/drawing/2016/5/12/chartex" xmlns:cx7="http://schemas.microsoft.com/office/drawing/2016/5/13/chartex" xmlns:cx8="http://schemas.microsoft.com/office/drawing/2016/5/14/chartex" xmlns:mc="http://schemas.openxmlformats.org/markup-compatibility/2006" xmlns:aink="http://schemas.microsoft.com/office/drawing/2016/ink" xmlns:am3d="http://schemas.microsoft.com/office/drawing/2017/model3d" xmlns:o="urn:schemas-microsoft-com:office:office" xmlns:oel="http://schemas.microsoft.com/office/2019/extlst" xmlns:r="http://schemas.openxmlformats.org/officeDocument/2006/relationships" xmlns:m="http://schemas.openxmlformats.org/officeDocument/2006/math" xmlns:v="urn:schemas-microsoft-com:vml" xmlns:wp14="http://schemas.microsoft.com/office/word/2010/wordprocessingDrawing" xmlns:wp="http://schemas.openxmlformats.org/drawingml/2006/wordprocessingDrawing" xmlns:w10="urn:schemas-microsoft-com:office:word" xmlns:w="http://schemas.openxmlformats.org/wordprocessingml/2006/main" xmlns:w14="http://schemas.microsoft.com/office/word/2010/wordml" xmlns:w15="http://schemas.microsoft.com/office/word/2012/wordml" xmlns:w16cex="http://schemas.microsoft.com/office/word/2018/wordml/cex" xmlns:w16cid="http://schemas.microsoft.com/office/word/2016/wordml/cid" xmlns:w16="http://schemas.microsoft.com/office/word/2018/wordml" xmlns:w16du="http://schemas.microsoft.com/office/word/2023/wordml/word16du" xmlns:w16sdtdh="http://schemas.microsoft.com/office/word/2020/wordml/sdtdatahash" xmlns:w16sdtfl="http://schemas.microsoft.com/office/word/2024/wordml/sdtformatlock" xmlns:w16se="http://schemas.microsoft.com/office/word/2015/wordml/symex" xmlns:wpg="http://schemas.microsoft.com/office/word/2010/wordprocessingGroup" xmlns:wpi="http://schemas.microsoft.com/office/word/2010/wordprocessingInk" xmlns:wne="http://schemas.microsoft.com/office/word/2006/wordml" xmlns:wps="http://schemas.microsoft.com/office/word/2010/wordprocessingShape" mc:Ignorable="w14 w15 w16se w16cid w16 w16cex w16sdtdh w16sdtfl w16du wp14">
   <w:endnote w:type="separator" w:id="-1">
     <w:p>
       <w:pPr>
@@ -15488,7 +15481,7 @@
 </file>
 
 <file path=word/footer1.xml><?xml version="1.0" encoding="utf-8"?>
-<w:ftr xmlns:wpc="http://schemas.microsoft.com/office/word/2010/wordprocessingCanvas" xmlns:cx="http://schemas.microsoft.com/office/drawing/2014/chartex" xmlns:cx1="http://schemas.microsoft.com/office/drawing/2015/9/8/chartex" xmlns:cx2="http://schemas.microsoft.com/office/drawing/2015/10/21/chartex" xmlns:cx3="http://schemas.microsoft.com/office/drawing/2016/5/9/chartex" xmlns:cx4="http://schemas.microsoft.com/office/drawing/2016/5/10/chartex" xmlns:cx5="http://schemas.microsoft.com/office/drawing/2016/5/11/chartex" xmlns:cx6="http://schemas.microsoft.com/office/drawing/2016/5/12/chartex" xmlns:cx7="http://schemas.microsoft.com/office/drawing/2016/5/13/chartex" xmlns:cx8="http://schemas.microsoft.com/office/drawing/2016/5/14/chartex" xmlns:mc="http://schemas.openxmlformats.org/markup-compatibility/2006" xmlns:aink="http://schemas.microsoft.com/office/drawing/2016/ink" xmlns:am3d="http://schemas.microsoft.com/office/drawing/2017/model3d" xmlns:o="urn:schemas-microsoft-com:office:office" xmlns:oel="http://schemas.microsoft.com/office/2019/extlst" xmlns:r="http://schemas.openxmlformats.org/officeDocument/2006/relationships" xmlns:m="http://schemas.openxmlformats.org/officeDocument/2006/math" xmlns:v="urn:schemas-microsoft-com:vml" xmlns:wp14="http://schemas.microsoft.com/office/word/2010/wordprocessingDrawing" xmlns:wp="http://schemas.openxmlformats.org/drawingml/2006/wordprocessingDrawing" xmlns:w10="urn:schemas-microsoft-com:office:word" xmlns:w="http://schemas.openxmlformats.org/wordprocessingml/2006/main" xmlns:w14="http://schemas.microsoft.com/office/word/2010/wordml" xmlns:w15="http://schemas.microsoft.com/office/word/2012/wordml" xmlns:w16cex="http://schemas.microsoft.com/office/word/2018/wordml/cex" xmlns:w16cid="http://schemas.microsoft.com/office/word/2016/wordml/cid" xmlns:w16="http://schemas.microsoft.com/office/word/2018/wordml" xmlns:w16du="http://schemas.microsoft.com/office/word/2023/wordml/word16du" xmlns:w16sdtdh="http://schemas.microsoft.com/office/word/2020/wordml/sdtdatahash" xmlns:w16se="http://schemas.microsoft.com/office/word/2015/wordml/symex" xmlns:wpg="http://schemas.microsoft.com/office/word/2010/wordprocessingGroup" xmlns:wpi="http://schemas.microsoft.com/office/word/2010/wordprocessingInk" xmlns:wne="http://schemas.microsoft.com/office/word/2006/wordml" xmlns:wps="http://schemas.microsoft.com/office/word/2010/wordprocessingShape" mc:Ignorable="w14 w15 w16se w16cid w16 w16cex w16sdtdh w16du wp14">
+<w:ftr xmlns:wpc="http://schemas.microsoft.com/office/word/2010/wordprocessingCanvas" xmlns:cx="http://schemas.microsoft.com/office/drawing/2014/chartex" xmlns:cx1="http://schemas.microsoft.com/office/drawing/2015/9/8/chartex" xmlns:cx2="http://schemas.microsoft.com/office/drawing/2015/10/21/chartex" xmlns:cx3="http://schemas.microsoft.com/office/drawing/2016/5/9/chartex" xmlns:cx4="http://schemas.microsoft.com/office/drawing/2016/5/10/chartex" xmlns:cx5="http://schemas.microsoft.com/office/drawing/2016/5/11/chartex" xmlns:cx6="http://schemas.microsoft.com/office/drawing/2016/5/12/chartex" xmlns:cx7="http://schemas.microsoft.com/office/drawing/2016/5/13/chartex" xmlns:cx8="http://schemas.microsoft.com/office/drawing/2016/5/14/chartex" xmlns:mc="http://schemas.openxmlformats.org/markup-compatibility/2006" xmlns:aink="http://schemas.microsoft.com/office/drawing/2016/ink" xmlns:am3d="http://schemas.microsoft.com/office/drawing/2017/model3d" xmlns:o="urn:schemas-microsoft-com:office:office" xmlns:oel="http://schemas.microsoft.com/office/2019/extlst" xmlns:r="http://schemas.openxmlformats.org/officeDocument/2006/relationships" xmlns:m="http://schemas.openxmlformats.org/officeDocument/2006/math" xmlns:v="urn:schemas-microsoft-com:vml" xmlns:wp14="http://schemas.microsoft.com/office/word/2010/wordprocessingDrawing" xmlns:wp="http://schemas.openxmlformats.org/drawingml/2006/wordprocessingDrawing" xmlns:w10="urn:schemas-microsoft-com:office:word" xmlns:w="http://schemas.openxmlformats.org/wordprocessingml/2006/main" xmlns:w14="http://schemas.microsoft.com/office/word/2010/wordml" xmlns:w15="http://schemas.microsoft.com/office/word/2012/wordml" xmlns:w16cex="http://schemas.microsoft.com/office/word/2018/wordml/cex" xmlns:w16cid="http://schemas.microsoft.com/office/word/2016/wordml/cid" xmlns:w16="http://schemas.microsoft.com/office/word/2018/wordml" xmlns:w16du="http://schemas.microsoft.com/office/word/2023/wordml/word16du" xmlns:w16sdtdh="http://schemas.microsoft.com/office/word/2020/wordml/sdtdatahash" xmlns:w16sdtfl="http://schemas.microsoft.com/office/word/2024/wordml/sdtformatlock" xmlns:w16se="http://schemas.microsoft.com/office/word/2015/wordml/symex" xmlns:wpg="http://schemas.microsoft.com/office/word/2010/wordprocessingGroup" xmlns:wpi="http://schemas.microsoft.com/office/word/2010/wordprocessingInk" xmlns:wne="http://schemas.microsoft.com/office/word/2006/wordml" xmlns:wps="http://schemas.microsoft.com/office/word/2010/wordprocessingShape" mc:Ignorable="w14 w15 w16se w16cid w16 w16cex w16sdtdh w16sdtfl w16du wp14">
   <w:p>
     <w:pPr>
       <w:spacing w:after="220" w:line="259" w:lineRule="auto"/>
@@ -15649,7 +15642,7 @@
 </file>
 
 <file path=word/footer10.xml><?xml version="1.0" encoding="utf-8"?>
-<w:ftr xmlns:wpc="http://schemas.microsoft.com/office/word/2010/wordprocessingCanvas" xmlns:cx="http://schemas.microsoft.com/office/drawing/2014/chartex" xmlns:cx1="http://schemas.microsoft.com/office/drawing/2015/9/8/chartex" xmlns:cx2="http://schemas.microsoft.com/office/drawing/2015/10/21/chartex" xmlns:cx3="http://schemas.microsoft.com/office/drawing/2016/5/9/chartex" xmlns:cx4="http://schemas.microsoft.com/office/drawing/2016/5/10/chartex" xmlns:cx5="http://schemas.microsoft.com/office/drawing/2016/5/11/chartex" xmlns:cx6="http://schemas.microsoft.com/office/drawing/2016/5/12/chartex" xmlns:cx7="http://schemas.microsoft.com/office/drawing/2016/5/13/chartex" xmlns:cx8="http://schemas.microsoft.com/office/drawing/2016/5/14/chartex" xmlns:mc="http://schemas.openxmlformats.org/markup-compatibility/2006" xmlns:aink="http://schemas.microsoft.com/office/drawing/2016/ink" xmlns:am3d="http://schemas.microsoft.com/office/drawing/2017/model3d" xmlns:o="urn:schemas-microsoft-com:office:office" xmlns:oel="http://schemas.microsoft.com/office/2019/extlst" xmlns:r="http://schemas.openxmlformats.org/officeDocument/2006/relationships" xmlns:m="http://schemas.openxmlformats.org/officeDocument/2006/math" xmlns:v="urn:schemas-microsoft-com:vml" xmlns:wp14="http://schemas.microsoft.com/office/word/2010/wordprocessingDrawing" xmlns:wp="http://schemas.openxmlformats.org/drawingml/2006/wordprocessingDrawing" xmlns:w10="urn:schemas-microsoft-com:office:word" xmlns:w="http://schemas.openxmlformats.org/wordprocessingml/2006/main" xmlns:w14="http://schemas.microsoft.com/office/word/2010/wordml" xmlns:w15="http://schemas.microsoft.com/office/word/2012/wordml" xmlns:w16cex="http://schemas.microsoft.com/office/word/2018/wordml/cex" xmlns:w16cid="http://schemas.microsoft.com/office/word/2016/wordml/cid" xmlns:w16="http://schemas.microsoft.com/office/word/2018/wordml" xmlns:w16du="http://schemas.microsoft.com/office/word/2023/wordml/word16du" xmlns:w16sdtdh="http://schemas.microsoft.com/office/word/2020/wordml/sdtdatahash" xmlns:w16se="http://schemas.microsoft.com/office/word/2015/wordml/symex" xmlns:wpg="http://schemas.microsoft.com/office/word/2010/wordprocessingGroup" xmlns:wpi="http://schemas.microsoft.com/office/word/2010/wordprocessingInk" xmlns:wne="http://schemas.microsoft.com/office/word/2006/wordml" xmlns:wps="http://schemas.microsoft.com/office/word/2010/wordprocessingShape" mc:Ignorable="w14 w15 w16se w16cid w16 w16cex w16sdtdh w16du wp14">
+<w:ftr xmlns:wpc="http://schemas.microsoft.com/office/word/2010/wordprocessingCanvas" xmlns:cx="http://schemas.microsoft.com/office/drawing/2014/chartex" xmlns:cx1="http://schemas.microsoft.com/office/drawing/2015/9/8/chartex" xmlns:cx2="http://schemas.microsoft.com/office/drawing/2015/10/21/chartex" xmlns:cx3="http://schemas.microsoft.com/office/drawing/2016/5/9/chartex" xmlns:cx4="http://schemas.microsoft.com/office/drawing/2016/5/10/chartex" xmlns:cx5="http://schemas.microsoft.com/office/drawing/2016/5/11/chartex" xmlns:cx6="http://schemas.microsoft.com/office/drawing/2016/5/12/chartex" xmlns:cx7="http://schemas.microsoft.com/office/drawing/2016/5/13/chartex" xmlns:cx8="http://schemas.microsoft.com/office/drawing/2016/5/14/chartex" xmlns:mc="http://schemas.openxmlformats.org/markup-compatibility/2006" xmlns:aink="http://schemas.microsoft.com/office/drawing/2016/ink" xmlns:am3d="http://schemas.microsoft.com/office/drawing/2017/model3d" xmlns:o="urn:schemas-microsoft-com:office:office" xmlns:oel="http://schemas.microsoft.com/office/2019/extlst" xmlns:r="http://schemas.openxmlformats.org/officeDocument/2006/relationships" xmlns:m="http://schemas.openxmlformats.org/officeDocument/2006/math" xmlns:v="urn:schemas-microsoft-com:vml" xmlns:wp14="http://schemas.microsoft.com/office/word/2010/wordprocessingDrawing" xmlns:wp="http://schemas.openxmlformats.org/drawingml/2006/wordprocessingDrawing" xmlns:w10="urn:schemas-microsoft-com:office:word" xmlns:w="http://schemas.openxmlformats.org/wordprocessingml/2006/main" xmlns:w14="http://schemas.microsoft.com/office/word/2010/wordml" xmlns:w15="http://schemas.microsoft.com/office/word/2012/wordml" xmlns:w16cex="http://schemas.microsoft.com/office/word/2018/wordml/cex" xmlns:w16cid="http://schemas.microsoft.com/office/word/2016/wordml/cid" xmlns:w16="http://schemas.microsoft.com/office/word/2018/wordml" xmlns:w16du="http://schemas.microsoft.com/office/word/2023/wordml/word16du" xmlns:w16sdtdh="http://schemas.microsoft.com/office/word/2020/wordml/sdtdatahash" xmlns:w16sdtfl="http://schemas.microsoft.com/office/word/2024/wordml/sdtformatlock" xmlns:w16se="http://schemas.microsoft.com/office/word/2015/wordml/symex" xmlns:wpg="http://schemas.microsoft.com/office/word/2010/wordprocessingGroup" xmlns:wpi="http://schemas.microsoft.com/office/word/2010/wordprocessingInk" xmlns:wne="http://schemas.microsoft.com/office/word/2006/wordml" xmlns:wps="http://schemas.microsoft.com/office/word/2010/wordprocessingShape" mc:Ignorable="w14 w15 w16se w16cid w16 w16cex w16sdtdh w16sdtfl w16du wp14">
   <w:sdt>
     <w:sdtPr>
       <w:rPr>
@@ -15701,7 +15694,7 @@
 </file>
 
 <file path=word/footer11.xml><?xml version="1.0" encoding="utf-8"?>
-<w:ftr xmlns:wpc="http://schemas.microsoft.com/office/word/2010/wordprocessingCanvas" xmlns:cx="http://schemas.microsoft.com/office/drawing/2014/chartex" xmlns:cx1="http://schemas.microsoft.com/office/drawing/2015/9/8/chartex" xmlns:cx2="http://schemas.microsoft.com/office/drawing/2015/10/21/chartex" xmlns:cx3="http://schemas.microsoft.com/office/drawing/2016/5/9/chartex" xmlns:cx4="http://schemas.microsoft.com/office/drawing/2016/5/10/chartex" xmlns:cx5="http://schemas.microsoft.com/office/drawing/2016/5/11/chartex" xmlns:cx6="http://schemas.microsoft.com/office/drawing/2016/5/12/chartex" xmlns:cx7="http://schemas.microsoft.com/office/drawing/2016/5/13/chartex" xmlns:cx8="http://schemas.microsoft.com/office/drawing/2016/5/14/chartex" xmlns:mc="http://schemas.openxmlformats.org/markup-compatibility/2006" xmlns:aink="http://schemas.microsoft.com/office/drawing/2016/ink" xmlns:am3d="http://schemas.microsoft.com/office/drawing/2017/model3d" xmlns:o="urn:schemas-microsoft-com:office:office" xmlns:oel="http://schemas.microsoft.com/office/2019/extlst" xmlns:r="http://schemas.openxmlformats.org/officeDocument/2006/relationships" xmlns:m="http://schemas.openxmlformats.org/officeDocument/2006/math" xmlns:v="urn:schemas-microsoft-com:vml" xmlns:wp14="http://schemas.microsoft.com/office/word/2010/wordprocessingDrawing" xmlns:wp="http://schemas.openxmlformats.org/drawingml/2006/wordprocessingDrawing" xmlns:w10="urn:schemas-microsoft-com:office:word" xmlns:w="http://schemas.openxmlformats.org/wordprocessingml/2006/main" xmlns:w14="http://schemas.microsoft.com/office/word/2010/wordml" xmlns:w15="http://schemas.microsoft.com/office/word/2012/wordml" xmlns:w16cex="http://schemas.microsoft.com/office/word/2018/wordml/cex" xmlns:w16cid="http://schemas.microsoft.com/office/word/2016/wordml/cid" xmlns:w16="http://schemas.microsoft.com/office/word/2018/wordml" xmlns:w16du="http://schemas.microsoft.com/office/word/2023/wordml/word16du" xmlns:w16sdtdh="http://schemas.microsoft.com/office/word/2020/wordml/sdtdatahash" xmlns:w16se="http://schemas.microsoft.com/office/word/2015/wordml/symex" xmlns:wpg="http://schemas.microsoft.com/office/word/2010/wordprocessingGroup" xmlns:wpi="http://schemas.microsoft.com/office/word/2010/wordprocessingInk" xmlns:wne="http://schemas.microsoft.com/office/word/2006/wordml" xmlns:wps="http://schemas.microsoft.com/office/word/2010/wordprocessingShape" mc:Ignorable="w14 w15 w16se w16cid w16 w16cex w16sdtdh w16du wp14">
+<w:ftr xmlns:wpc="http://schemas.microsoft.com/office/word/2010/wordprocessingCanvas" xmlns:cx="http://schemas.microsoft.com/office/drawing/2014/chartex" xmlns:cx1="http://schemas.microsoft.com/office/drawing/2015/9/8/chartex" xmlns:cx2="http://schemas.microsoft.com/office/drawing/2015/10/21/chartex" xmlns:cx3="http://schemas.microsoft.com/office/drawing/2016/5/9/chartex" xmlns:cx4="http://schemas.microsoft.com/office/drawing/2016/5/10/chartex" xmlns:cx5="http://schemas.microsoft.com/office/drawing/2016/5/11/chartex" xmlns:cx6="http://schemas.microsoft.com/office/drawing/2016/5/12/chartex" xmlns:cx7="http://schemas.microsoft.com/office/drawing/2016/5/13/chartex" xmlns:cx8="http://schemas.microsoft.com/office/drawing/2016/5/14/chartex" xmlns:mc="http://schemas.openxmlformats.org/markup-compatibility/2006" xmlns:aink="http://schemas.microsoft.com/office/drawing/2016/ink" xmlns:am3d="http://schemas.microsoft.com/office/drawing/2017/model3d" xmlns:o="urn:schemas-microsoft-com:office:office" xmlns:oel="http://schemas.microsoft.com/office/2019/extlst" xmlns:r="http://schemas.openxmlformats.org/officeDocument/2006/relationships" xmlns:m="http://schemas.openxmlformats.org/officeDocument/2006/math" xmlns:v="urn:schemas-microsoft-com:vml" xmlns:wp14="http://schemas.microsoft.com/office/word/2010/wordprocessingDrawing" xmlns:wp="http://schemas.openxmlformats.org/drawingml/2006/wordprocessingDrawing" xmlns:w10="urn:schemas-microsoft-com:office:word" xmlns:w="http://schemas.openxmlformats.org/wordprocessingml/2006/main" xmlns:w14="http://schemas.microsoft.com/office/word/2010/wordml" xmlns:w15="http://schemas.microsoft.com/office/word/2012/wordml" xmlns:w16cex="http://schemas.microsoft.com/office/word/2018/wordml/cex" xmlns:w16cid="http://schemas.microsoft.com/office/word/2016/wordml/cid" xmlns:w16="http://schemas.microsoft.com/office/word/2018/wordml" xmlns:w16du="http://schemas.microsoft.com/office/word/2023/wordml/word16du" xmlns:w16sdtdh="http://schemas.microsoft.com/office/word/2020/wordml/sdtdatahash" xmlns:w16sdtfl="http://schemas.microsoft.com/office/word/2024/wordml/sdtformatlock" xmlns:w16se="http://schemas.microsoft.com/office/word/2015/wordml/symex" xmlns:wpg="http://schemas.microsoft.com/office/word/2010/wordprocessingGroup" xmlns:wpi="http://schemas.microsoft.com/office/word/2010/wordprocessingInk" xmlns:wne="http://schemas.microsoft.com/office/word/2006/wordml" xmlns:wps="http://schemas.microsoft.com/office/word/2010/wordprocessingShape" mc:Ignorable="w14 w15 w16se w16cid w16 w16cex w16sdtdh w16sdtfl w16du wp14">
   <w:p>
     <w:pPr>
       <w:spacing w:after="160" w:line="259" w:lineRule="auto"/>
@@ -15712,7 +15705,7 @@
 </file>
 
 <file path=word/footer12.xml><?xml version="1.0" encoding="utf-8"?>
-<w:ftr xmlns:wpc="http://schemas.microsoft.com/office/word/2010/wordprocessingCanvas" xmlns:cx="http://schemas.microsoft.com/office/drawing/2014/chartex" xmlns:cx1="http://schemas.microsoft.com/office/drawing/2015/9/8/chartex" xmlns:cx2="http://schemas.microsoft.com/office/drawing/2015/10/21/chartex" xmlns:cx3="http://schemas.microsoft.com/office/drawing/2016/5/9/chartex" xmlns:cx4="http://schemas.microsoft.com/office/drawing/2016/5/10/chartex" xmlns:cx5="http://schemas.microsoft.com/office/drawing/2016/5/11/chartex" xmlns:cx6="http://schemas.microsoft.com/office/drawing/2016/5/12/chartex" xmlns:cx7="http://schemas.microsoft.com/office/drawing/2016/5/13/chartex" xmlns:cx8="http://schemas.microsoft.com/office/drawing/2016/5/14/chartex" xmlns:mc="http://schemas.openxmlformats.org/markup-compatibility/2006" xmlns:aink="http://schemas.microsoft.com/office/drawing/2016/ink" xmlns:am3d="http://schemas.microsoft.com/office/drawing/2017/model3d" xmlns:o="urn:schemas-microsoft-com:office:office" xmlns:oel="http://schemas.microsoft.com/office/2019/extlst" xmlns:r="http://schemas.openxmlformats.org/officeDocument/2006/relationships" xmlns:m="http://schemas.openxmlformats.org/officeDocument/2006/math" xmlns:v="urn:schemas-microsoft-com:vml" xmlns:wp14="http://schemas.microsoft.com/office/word/2010/wordprocessingDrawing" xmlns:wp="http://schemas.openxmlformats.org/drawingml/2006/wordprocessingDrawing" xmlns:w10="urn:schemas-microsoft-com:office:word" xmlns:w="http://schemas.openxmlformats.org/wordprocessingml/2006/main" xmlns:w14="http://schemas.microsoft.com/office/word/2010/wordml" xmlns:w15="http://schemas.microsoft.com/office/word/2012/wordml" xmlns:w16cex="http://schemas.microsoft.com/office/word/2018/wordml/cex" xmlns:w16cid="http://schemas.microsoft.com/office/word/2016/wordml/cid" xmlns:w16="http://schemas.microsoft.com/office/word/2018/wordml" xmlns:w16du="http://schemas.microsoft.com/office/word/2023/wordml/word16du" xmlns:w16sdtdh="http://schemas.microsoft.com/office/word/2020/wordml/sdtdatahash" xmlns:w16se="http://schemas.microsoft.com/office/word/2015/wordml/symex" xmlns:wpg="http://schemas.microsoft.com/office/word/2010/wordprocessingGroup" xmlns:wpi="http://schemas.microsoft.com/office/word/2010/wordprocessingInk" xmlns:wne="http://schemas.microsoft.com/office/word/2006/wordml" xmlns:wps="http://schemas.microsoft.com/office/word/2010/wordprocessingShape" mc:Ignorable="w14 w15 w16se w16cid w16 w16cex w16sdtdh w16du wp14">
+<w:ftr xmlns:wpc="http://schemas.microsoft.com/office/word/2010/wordprocessingCanvas" xmlns:cx="http://schemas.microsoft.com/office/drawing/2014/chartex" xmlns:cx1="http://schemas.microsoft.com/office/drawing/2015/9/8/chartex" xmlns:cx2="http://schemas.microsoft.com/office/drawing/2015/10/21/chartex" xmlns:cx3="http://schemas.microsoft.com/office/drawing/2016/5/9/chartex" xmlns:cx4="http://schemas.microsoft.com/office/drawing/2016/5/10/chartex" xmlns:cx5="http://schemas.microsoft.com/office/drawing/2016/5/11/chartex" xmlns:cx6="http://schemas.microsoft.com/office/drawing/2016/5/12/chartex" xmlns:cx7="http://schemas.microsoft.com/office/drawing/2016/5/13/chartex" xmlns:cx8="http://schemas.microsoft.com/office/drawing/2016/5/14/chartex" xmlns:mc="http://schemas.openxmlformats.org/markup-compatibility/2006" xmlns:aink="http://schemas.microsoft.com/office/drawing/2016/ink" xmlns:am3d="http://schemas.microsoft.com/office/drawing/2017/model3d" xmlns:o="urn:schemas-microsoft-com:office:office" xmlns:oel="http://schemas.microsoft.com/office/2019/extlst" xmlns:r="http://schemas.openxmlformats.org/officeDocument/2006/relationships" xmlns:m="http://schemas.openxmlformats.org/officeDocument/2006/math" xmlns:v="urn:schemas-microsoft-com:vml" xmlns:wp14="http://schemas.microsoft.com/office/word/2010/wordprocessingDrawing" xmlns:wp="http://schemas.openxmlformats.org/drawingml/2006/wordprocessingDrawing" xmlns:w10="urn:schemas-microsoft-com:office:word" xmlns:w="http://schemas.openxmlformats.org/wordprocessingml/2006/main" xmlns:w14="http://schemas.microsoft.com/office/word/2010/wordml" xmlns:w15="http://schemas.microsoft.com/office/word/2012/wordml" xmlns:w16cex="http://schemas.microsoft.com/office/word/2018/wordml/cex" xmlns:w16cid="http://schemas.microsoft.com/office/word/2016/wordml/cid" xmlns:w16="http://schemas.microsoft.com/office/word/2018/wordml" xmlns:w16du="http://schemas.microsoft.com/office/word/2023/wordml/word16du" xmlns:w16sdtdh="http://schemas.microsoft.com/office/word/2020/wordml/sdtdatahash" xmlns:w16sdtfl="http://schemas.microsoft.com/office/word/2024/wordml/sdtformatlock" xmlns:w16se="http://schemas.microsoft.com/office/word/2015/wordml/symex" xmlns:wpg="http://schemas.microsoft.com/office/word/2010/wordprocessingGroup" xmlns:wpi="http://schemas.microsoft.com/office/word/2010/wordprocessingInk" xmlns:wne="http://schemas.microsoft.com/office/word/2006/wordml" xmlns:wps="http://schemas.microsoft.com/office/word/2010/wordprocessingShape" mc:Ignorable="w14 w15 w16se w16cid w16 w16cex w16sdtdh w16sdtfl w16du wp14">
   <w:p>
     <w:pPr>
       <w:spacing w:after="160" w:line="259" w:lineRule="auto"/>
@@ -15723,7 +15716,7 @@
 </file>
 
 <file path=word/footer13.xml><?xml version="1.0" encoding="utf-8"?>
-<w:ftr xmlns:wpc="http://schemas.microsoft.com/office/word/2010/wordprocessingCanvas" xmlns:cx="http://schemas.microsoft.com/office/drawing/2014/chartex" xmlns:cx1="http://schemas.microsoft.com/office/drawing/2015/9/8/chartex" xmlns:cx2="http://schemas.microsoft.com/office/drawing/2015/10/21/chartex" xmlns:cx3="http://schemas.microsoft.com/office/drawing/2016/5/9/chartex" xmlns:cx4="http://schemas.microsoft.com/office/drawing/2016/5/10/chartex" xmlns:cx5="http://schemas.microsoft.com/office/drawing/2016/5/11/chartex" xmlns:cx6="http://schemas.microsoft.com/office/drawing/2016/5/12/chartex" xmlns:cx7="http://schemas.microsoft.com/office/drawing/2016/5/13/chartex" xmlns:cx8="http://schemas.microsoft.com/office/drawing/2016/5/14/chartex" xmlns:mc="http://schemas.openxmlformats.org/markup-compatibility/2006" xmlns:aink="http://schemas.microsoft.com/office/drawing/2016/ink" xmlns:am3d="http://schemas.microsoft.com/office/drawing/2017/model3d" xmlns:o="urn:schemas-microsoft-com:office:office" xmlns:oel="http://schemas.microsoft.com/office/2019/extlst" xmlns:r="http://schemas.openxmlformats.org/officeDocument/2006/relationships" xmlns:m="http://schemas.openxmlformats.org/officeDocument/2006/math" xmlns:v="urn:schemas-microsoft-com:vml" xmlns:wp14="http://schemas.microsoft.com/office/word/2010/wordprocessingDrawing" xmlns:wp="http://schemas.openxmlformats.org/drawingml/2006/wordprocessingDrawing" xmlns:w10="urn:schemas-microsoft-com:office:word" xmlns:w="http://schemas.openxmlformats.org/wordprocessingml/2006/main" xmlns:w14="http://schemas.microsoft.com/office/word/2010/wordml" xmlns:w15="http://schemas.microsoft.com/office/word/2012/wordml" xmlns:w16cex="http://schemas.microsoft.com/office/word/2018/wordml/cex" xmlns:w16cid="http://schemas.microsoft.com/office/word/2016/wordml/cid" xmlns:w16="http://schemas.microsoft.com/office/word/2018/wordml" xmlns:w16du="http://schemas.microsoft.com/office/word/2023/wordml/word16du" xmlns:w16sdtdh="http://schemas.microsoft.com/office/word/2020/wordml/sdtdatahash" xmlns:w16se="http://schemas.microsoft.com/office/word/2015/wordml/symex" xmlns:wpg="http://schemas.microsoft.com/office/word/2010/wordprocessingGroup" xmlns:wpi="http://schemas.microsoft.com/office/word/2010/wordprocessingInk" xmlns:wne="http://schemas.microsoft.com/office/word/2006/wordml" xmlns:wps="http://schemas.microsoft.com/office/word/2010/wordprocessingShape" mc:Ignorable="w14 w15 w16se w16cid w16 w16cex w16sdtdh w16du wp14">
+<w:ftr xmlns:wpc="http://schemas.microsoft.com/office/word/2010/wordprocessingCanvas" xmlns:cx="http://schemas.microsoft.com/office/drawing/2014/chartex" xmlns:cx1="http://schemas.microsoft.com/office/drawing/2015/9/8/chartex" xmlns:cx2="http://schemas.microsoft.com/office/drawing/2015/10/21/chartex" xmlns:cx3="http://schemas.microsoft.com/office/drawing/2016/5/9/chartex" xmlns:cx4="http://schemas.microsoft.com/office/drawing/2016/5/10/chartex" xmlns:cx5="http://schemas.microsoft.com/office/drawing/2016/5/11/chartex" xmlns:cx6="http://schemas.microsoft.com/office/drawing/2016/5/12/chartex" xmlns:cx7="http://schemas.microsoft.com/office/drawing/2016/5/13/chartex" xmlns:cx8="http://schemas.microsoft.com/office/drawing/2016/5/14/chartex" xmlns:mc="http://schemas.openxmlformats.org/markup-compatibility/2006" xmlns:aink="http://schemas.microsoft.com/office/drawing/2016/ink" xmlns:am3d="http://schemas.microsoft.com/office/drawing/2017/model3d" xmlns:o="urn:schemas-microsoft-com:office:office" xmlns:oel="http://schemas.microsoft.com/office/2019/extlst" xmlns:r="http://schemas.openxmlformats.org/officeDocument/2006/relationships" xmlns:m="http://schemas.openxmlformats.org/officeDocument/2006/math" xmlns:v="urn:schemas-microsoft-com:vml" xmlns:wp14="http://schemas.microsoft.com/office/word/2010/wordprocessingDrawing" xmlns:wp="http://schemas.openxmlformats.org/drawingml/2006/wordprocessingDrawing" xmlns:w10="urn:schemas-microsoft-com:office:word" xmlns:w="http://schemas.openxmlformats.org/wordprocessingml/2006/main" xmlns:w14="http://schemas.microsoft.com/office/word/2010/wordml" xmlns:w15="http://schemas.microsoft.com/office/word/2012/wordml" xmlns:w16cex="http://schemas.microsoft.com/office/word/2018/wordml/cex" xmlns:w16cid="http://schemas.microsoft.com/office/word/2016/wordml/cid" xmlns:w16="http://schemas.microsoft.com/office/word/2018/wordml" xmlns:w16du="http://schemas.microsoft.com/office/word/2023/wordml/word16du" xmlns:w16sdtdh="http://schemas.microsoft.com/office/word/2020/wordml/sdtdatahash" xmlns:w16sdtfl="http://schemas.microsoft.com/office/word/2024/wordml/sdtformatlock" xmlns:w16se="http://schemas.microsoft.com/office/word/2015/wordml/symex" xmlns:wpg="http://schemas.microsoft.com/office/word/2010/wordprocessingGroup" xmlns:wpi="http://schemas.microsoft.com/office/word/2010/wordprocessingInk" xmlns:wne="http://schemas.microsoft.com/office/word/2006/wordml" xmlns:wps="http://schemas.microsoft.com/office/word/2010/wordprocessingShape" mc:Ignorable="w14 w15 w16se w16cid w16 w16cex w16sdtdh w16sdtfl w16du wp14">
   <w:sdt>
     <w:sdtPr>
       <w:rPr>
@@ -15788,7 +15781,7 @@
 </file>
 
 <file path=word/footer14.xml><?xml version="1.0" encoding="utf-8"?>
-<w:ftr xmlns:wpc="http://schemas.microsoft.com/office/word/2010/wordprocessingCanvas" xmlns:cx="http://schemas.microsoft.com/office/drawing/2014/chartex" xmlns:cx1="http://schemas.microsoft.com/office/drawing/2015/9/8/chartex" xmlns:cx2="http://schemas.microsoft.com/office/drawing/2015/10/21/chartex" xmlns:cx3="http://schemas.microsoft.com/office/drawing/2016/5/9/chartex" xmlns:cx4="http://schemas.microsoft.com/office/drawing/2016/5/10/chartex" xmlns:cx5="http://schemas.microsoft.com/office/drawing/2016/5/11/chartex" xmlns:cx6="http://schemas.microsoft.com/office/drawing/2016/5/12/chartex" xmlns:cx7="http://schemas.microsoft.com/office/drawing/2016/5/13/chartex" xmlns:cx8="http://schemas.microsoft.com/office/drawing/2016/5/14/chartex" xmlns:mc="http://schemas.openxmlformats.org/markup-compatibility/2006" xmlns:aink="http://schemas.microsoft.com/office/drawing/2016/ink" xmlns:am3d="http://schemas.microsoft.com/office/drawing/2017/model3d" xmlns:o="urn:schemas-microsoft-com:office:office" xmlns:oel="http://schemas.microsoft.com/office/2019/extlst" xmlns:r="http://schemas.openxmlformats.org/officeDocument/2006/relationships" xmlns:m="http://schemas.openxmlformats.org/officeDocument/2006/math" xmlns:v="urn:schemas-microsoft-com:vml" xmlns:wp14="http://schemas.microsoft.com/office/word/2010/wordprocessingDrawing" xmlns:wp="http://schemas.openxmlformats.org/drawingml/2006/wordprocessingDrawing" xmlns:w10="urn:schemas-microsoft-com:office:word" xmlns:w="http://schemas.openxmlformats.org/wordprocessingml/2006/main" xmlns:w14="http://schemas.microsoft.com/office/word/2010/wordml" xmlns:w15="http://schemas.microsoft.com/office/word/2012/wordml" xmlns:w16cex="http://schemas.microsoft.com/office/word/2018/wordml/cex" xmlns:w16cid="http://schemas.microsoft.com/office/word/2016/wordml/cid" xmlns:w16="http://schemas.microsoft.com/office/word/2018/wordml" xmlns:w16du="http://schemas.microsoft.com/office/word/2023/wordml/word16du" xmlns:w16sdtdh="http://schemas.microsoft.com/office/word/2020/wordml/sdtdatahash" xmlns:w16se="http://schemas.microsoft.com/office/word/2015/wordml/symex" xmlns:wpg="http://schemas.microsoft.com/office/word/2010/wordprocessingGroup" xmlns:wpi="http://schemas.microsoft.com/office/word/2010/wordprocessingInk" xmlns:wne="http://schemas.microsoft.com/office/word/2006/wordml" xmlns:wps="http://schemas.microsoft.com/office/word/2010/wordprocessingShape" mc:Ignorable="w14 w15 w16se w16cid w16 w16cex w16sdtdh w16du wp14">
+<w:ftr xmlns:wpc="http://schemas.microsoft.com/office/word/2010/wordprocessingCanvas" xmlns:cx="http://schemas.microsoft.com/office/drawing/2014/chartex" xmlns:cx1="http://schemas.microsoft.com/office/drawing/2015/9/8/chartex" xmlns:cx2="http://schemas.microsoft.com/office/drawing/2015/10/21/chartex" xmlns:cx3="http://schemas.microsoft.com/office/drawing/2016/5/9/chartex" xmlns:cx4="http://schemas.microsoft.com/office/drawing/2016/5/10/chartex" xmlns:cx5="http://schemas.microsoft.com/office/drawing/2016/5/11/chartex" xmlns:cx6="http://schemas.microsoft.com/office/drawing/2016/5/12/chartex" xmlns:cx7="http://schemas.microsoft.com/office/drawing/2016/5/13/chartex" xmlns:cx8="http://schemas.microsoft.com/office/drawing/2016/5/14/chartex" xmlns:mc="http://schemas.openxmlformats.org/markup-compatibility/2006" xmlns:aink="http://schemas.microsoft.com/office/drawing/2016/ink" xmlns:am3d="http://schemas.microsoft.com/office/drawing/2017/model3d" xmlns:o="urn:schemas-microsoft-com:office:office" xmlns:oel="http://schemas.microsoft.com/office/2019/extlst" xmlns:r="http://schemas.openxmlformats.org/officeDocument/2006/relationships" xmlns:m="http://schemas.openxmlformats.org/officeDocument/2006/math" xmlns:v="urn:schemas-microsoft-com:vml" xmlns:wp14="http://schemas.microsoft.com/office/word/2010/wordprocessingDrawing" xmlns:wp="http://schemas.openxmlformats.org/drawingml/2006/wordprocessingDrawing" xmlns:w10="urn:schemas-microsoft-com:office:word" xmlns:w="http://schemas.openxmlformats.org/wordprocessingml/2006/main" xmlns:w14="http://schemas.microsoft.com/office/word/2010/wordml" xmlns:w15="http://schemas.microsoft.com/office/word/2012/wordml" xmlns:w16cex="http://schemas.microsoft.com/office/word/2018/wordml/cex" xmlns:w16cid="http://schemas.microsoft.com/office/word/2016/wordml/cid" xmlns:w16="http://schemas.microsoft.com/office/word/2018/wordml" xmlns:w16du="http://schemas.microsoft.com/office/word/2023/wordml/word16du" xmlns:w16sdtdh="http://schemas.microsoft.com/office/word/2020/wordml/sdtdatahash" xmlns:w16sdtfl="http://schemas.microsoft.com/office/word/2024/wordml/sdtformatlock" xmlns:w16se="http://schemas.microsoft.com/office/word/2015/wordml/symex" xmlns:wpg="http://schemas.microsoft.com/office/word/2010/wordprocessingGroup" xmlns:wpi="http://schemas.microsoft.com/office/word/2010/wordprocessingInk" xmlns:wne="http://schemas.microsoft.com/office/word/2006/wordml" xmlns:wps="http://schemas.microsoft.com/office/word/2010/wordprocessingShape" mc:Ignorable="w14 w15 w16se w16cid w16 w16cex w16sdtdh w16sdtfl w16du wp14">
   <w:p>
     <w:pPr>
       <w:spacing w:after="160" w:line="259" w:lineRule="auto"/>
@@ -15799,7 +15792,7 @@
 </file>
 
 <file path=word/footer15.xml><?xml version="1.0" encoding="utf-8"?>
-<w:ftr xmlns:wpc="http://schemas.microsoft.com/office/word/2010/wordprocessingCanvas" xmlns:cx="http://schemas.microsoft.com/office/drawing/2014/chartex" xmlns:cx1="http://schemas.microsoft.com/office/drawing/2015/9/8/chartex" xmlns:cx2="http://schemas.microsoft.com/office/drawing/2015/10/21/chartex" xmlns:cx3="http://schemas.microsoft.com/office/drawing/2016/5/9/chartex" xmlns:cx4="http://schemas.microsoft.com/office/drawing/2016/5/10/chartex" xmlns:cx5="http://schemas.microsoft.com/office/drawing/2016/5/11/chartex" xmlns:cx6="http://schemas.microsoft.com/office/drawing/2016/5/12/chartex" xmlns:cx7="http://schemas.microsoft.com/office/drawing/2016/5/13/chartex" xmlns:cx8="http://schemas.microsoft.com/office/drawing/2016/5/14/chartex" xmlns:mc="http://schemas.openxmlformats.org/markup-compatibility/2006" xmlns:aink="http://schemas.microsoft.com/office/drawing/2016/ink" xmlns:am3d="http://schemas.microsoft.com/office/drawing/2017/model3d" xmlns:o="urn:schemas-microsoft-com:office:office" xmlns:oel="http://schemas.microsoft.com/office/2019/extlst" xmlns:r="http://schemas.openxmlformats.org/officeDocument/2006/relationships" xmlns:m="http://schemas.openxmlformats.org/officeDocument/2006/math" xmlns:v="urn:schemas-microsoft-com:vml" xmlns:wp14="http://schemas.microsoft.com/office/word/2010/wordprocessingDrawing" xmlns:wp="http://schemas.openxmlformats.org/drawingml/2006/wordprocessingDrawing" xmlns:w10="urn:schemas-microsoft-com:office:word" xmlns:w="http://schemas.openxmlformats.org/wordprocessingml/2006/main" xmlns:w14="http://schemas.microsoft.com/office/word/2010/wordml" xmlns:w15="http://schemas.microsoft.com/office/word/2012/wordml" xmlns:w16cex="http://schemas.microsoft.com/office/word/2018/wordml/cex" xmlns:w16cid="http://schemas.microsoft.com/office/word/2016/wordml/cid" xmlns:w16="http://schemas.microsoft.com/office/word/2018/wordml" xmlns:w16du="http://schemas.microsoft.com/office/word/2023/wordml/word16du" xmlns:w16sdtdh="http://schemas.microsoft.com/office/word/2020/wordml/sdtdatahash" xmlns:w16se="http://schemas.microsoft.com/office/word/2015/wordml/symex" xmlns:wpg="http://schemas.microsoft.com/office/word/2010/wordprocessingGroup" xmlns:wpi="http://schemas.microsoft.com/office/word/2010/wordprocessingInk" xmlns:wne="http://schemas.microsoft.com/office/word/2006/wordml" xmlns:wps="http://schemas.microsoft.com/office/word/2010/wordprocessingShape" mc:Ignorable="w14 w15 w16se w16cid w16 w16cex w16sdtdh w16du wp14">
+<w:ftr xmlns:wpc="http://schemas.microsoft.com/office/word/2010/wordprocessingCanvas" xmlns:cx="http://schemas.microsoft.com/office/drawing/2014/chartex" xmlns:cx1="http://schemas.microsoft.com/office/drawing/2015/9/8/chartex" xmlns:cx2="http://schemas.microsoft.com/office/drawing/2015/10/21/chartex" xmlns:cx3="http://schemas.microsoft.com/office/drawing/2016/5/9/chartex" xmlns:cx4="http://schemas.microsoft.com/office/drawing/2016/5/10/chartex" xmlns:cx5="http://schemas.microsoft.com/office/drawing/2016/5/11/chartex" xmlns:cx6="http://schemas.microsoft.com/office/drawing/2016/5/12/chartex" xmlns:cx7="http://schemas.microsoft.com/office/drawing/2016/5/13/chartex" xmlns:cx8="http://schemas.microsoft.com/office/drawing/2016/5/14/chartex" xmlns:mc="http://schemas.openxmlformats.org/markup-compatibility/2006" xmlns:aink="http://schemas.microsoft.com/office/drawing/2016/ink" xmlns:am3d="http://schemas.microsoft.com/office/drawing/2017/model3d" xmlns:o="urn:schemas-microsoft-com:office:office" xmlns:oel="http://schemas.microsoft.com/office/2019/extlst" xmlns:r="http://schemas.openxmlformats.org/officeDocument/2006/relationships" xmlns:m="http://schemas.openxmlformats.org/officeDocument/2006/math" xmlns:v="urn:schemas-microsoft-com:vml" xmlns:wp14="http://schemas.microsoft.com/office/word/2010/wordprocessingDrawing" xmlns:wp="http://schemas.openxmlformats.org/drawingml/2006/wordprocessingDrawing" xmlns:w10="urn:schemas-microsoft-com:office:word" xmlns:w="http://schemas.openxmlformats.org/wordprocessingml/2006/main" xmlns:w14="http://schemas.microsoft.com/office/word/2010/wordml" xmlns:w15="http://schemas.microsoft.com/office/word/2012/wordml" xmlns:w16cex="http://schemas.microsoft.com/office/word/2018/wordml/cex" xmlns:w16cid="http://schemas.microsoft.com/office/word/2016/wordml/cid" xmlns:w16="http://schemas.microsoft.com/office/word/2018/wordml" xmlns:w16du="http://schemas.microsoft.com/office/word/2023/wordml/word16du" xmlns:w16sdtdh="http://schemas.microsoft.com/office/word/2020/wordml/sdtdatahash" xmlns:w16sdtfl="http://schemas.microsoft.com/office/word/2024/wordml/sdtformatlock" xmlns:w16se="http://schemas.microsoft.com/office/word/2015/wordml/symex" xmlns:wpg="http://schemas.microsoft.com/office/word/2010/wordprocessingGroup" xmlns:wpi="http://schemas.microsoft.com/office/word/2010/wordprocessingInk" xmlns:wne="http://schemas.microsoft.com/office/word/2006/wordml" xmlns:wps="http://schemas.microsoft.com/office/word/2010/wordprocessingShape" mc:Ignorable="w14 w15 w16se w16cid w16 w16cex w16sdtdh w16sdtfl w16du wp14">
   <w:p>
     <w:pPr>
       <w:spacing w:after="160" w:line="259" w:lineRule="auto"/>
@@ -15810,7 +15803,7 @@
 </file>
 
 <file path=word/footer2.xml><?xml version="1.0" encoding="utf-8"?>
-<w:ftr xmlns:wpc="http://schemas.microsoft.com/office/word/2010/wordprocessingCanvas" xmlns:cx="http://schemas.microsoft.com/office/drawing/2014/chartex" xmlns:cx1="http://schemas.microsoft.com/office/drawing/2015/9/8/chartex" xmlns:cx2="http://schemas.microsoft.com/office/drawing/2015/10/21/chartex" xmlns:cx3="http://schemas.microsoft.com/office/drawing/2016/5/9/chartex" xmlns:cx4="http://schemas.microsoft.com/office/drawing/2016/5/10/chartex" xmlns:cx5="http://schemas.microsoft.com/office/drawing/2016/5/11/chartex" xmlns:cx6="http://schemas.microsoft.com/office/drawing/2016/5/12/chartex" xmlns:cx7="http://schemas.microsoft.com/office/drawing/2016/5/13/chartex" xmlns:cx8="http://schemas.microsoft.com/office/drawing/2016/5/14/chartex" xmlns:mc="http://schemas.openxmlformats.org/markup-compatibility/2006" xmlns:aink="http://schemas.microsoft.com/office/drawing/2016/ink" xmlns:am3d="http://schemas.microsoft.com/office/drawing/2017/model3d" xmlns:o="urn:schemas-microsoft-com:office:office" xmlns:oel="http://schemas.microsoft.com/office/2019/extlst" xmlns:r="http://schemas.openxmlformats.org/officeDocument/2006/relationships" xmlns:m="http://schemas.openxmlformats.org/officeDocument/2006/math" xmlns:v="urn:schemas-microsoft-com:vml" xmlns:wp14="http://schemas.microsoft.com/office/word/2010/wordprocessingDrawing" xmlns:wp="http://schemas.openxmlformats.org/drawingml/2006/wordprocessingDrawing" xmlns:w10="urn:schemas-microsoft-com:office:word" xmlns:w="http://schemas.openxmlformats.org/wordprocessingml/2006/main" xmlns:w14="http://schemas.microsoft.com/office/word/2010/wordml" xmlns:w15="http://schemas.microsoft.com/office/word/2012/wordml" xmlns:w16cex="http://schemas.microsoft.com/office/word/2018/wordml/cex" xmlns:w16cid="http://schemas.microsoft.com/office/word/2016/wordml/cid" xmlns:w16="http://schemas.microsoft.com/office/word/2018/wordml" xmlns:w16du="http://schemas.microsoft.com/office/word/2023/wordml/word16du" xmlns:w16sdtdh="http://schemas.microsoft.com/office/word/2020/wordml/sdtdatahash" xmlns:w16se="http://schemas.microsoft.com/office/word/2015/wordml/symex" xmlns:wpg="http://schemas.microsoft.com/office/word/2010/wordprocessingGroup" xmlns:wpi="http://schemas.microsoft.com/office/word/2010/wordprocessingInk" xmlns:wne="http://schemas.microsoft.com/office/word/2006/wordml" xmlns:wps="http://schemas.microsoft.com/office/word/2010/wordprocessingShape" mc:Ignorable="w14 w15 w16se w16cid w16 w16cex w16sdtdh w16du wp14">
+<w:ftr xmlns:wpc="http://schemas.microsoft.com/office/word/2010/wordprocessingCanvas" xmlns:cx="http://schemas.microsoft.com/office/drawing/2014/chartex" xmlns:cx1="http://schemas.microsoft.com/office/drawing/2015/9/8/chartex" xmlns:cx2="http://schemas.microsoft.com/office/drawing/2015/10/21/chartex" xmlns:cx3="http://schemas.microsoft.com/office/drawing/2016/5/9/chartex" xmlns:cx4="http://schemas.microsoft.com/office/drawing/2016/5/10/chartex" xmlns:cx5="http://schemas.microsoft.com/office/drawing/2016/5/11/chartex" xmlns:cx6="http://schemas.microsoft.com/office/drawing/2016/5/12/chartex" xmlns:cx7="http://schemas.microsoft.com/office/drawing/2016/5/13/chartex" xmlns:cx8="http://schemas.microsoft.com/office/drawing/2016/5/14/chartex" xmlns:mc="http://schemas.openxmlformats.org/markup-compatibility/2006" xmlns:aink="http://schemas.microsoft.com/office/drawing/2016/ink" xmlns:am3d="http://schemas.microsoft.com/office/drawing/2017/model3d" xmlns:o="urn:schemas-microsoft-com:office:office" xmlns:oel="http://schemas.microsoft.com/office/2019/extlst" xmlns:r="http://schemas.openxmlformats.org/officeDocument/2006/relationships" xmlns:m="http://schemas.openxmlformats.org/officeDocument/2006/math" xmlns:v="urn:schemas-microsoft-com:vml" xmlns:wp14="http://schemas.microsoft.com/office/word/2010/wordprocessingDrawing" xmlns:wp="http://schemas.openxmlformats.org/drawingml/2006/wordprocessingDrawing" xmlns:w10="urn:schemas-microsoft-com:office:word" xmlns:w="http://schemas.openxmlformats.org/wordprocessingml/2006/main" xmlns:w14="http://schemas.microsoft.com/office/word/2010/wordml" xmlns:w15="http://schemas.microsoft.com/office/word/2012/wordml" xmlns:w16cex="http://schemas.microsoft.com/office/word/2018/wordml/cex" xmlns:w16cid="http://schemas.microsoft.com/office/word/2016/wordml/cid" xmlns:w16="http://schemas.microsoft.com/office/word/2018/wordml" xmlns:w16du="http://schemas.microsoft.com/office/word/2023/wordml/word16du" xmlns:w16sdtdh="http://schemas.microsoft.com/office/word/2020/wordml/sdtdatahash" xmlns:w16sdtfl="http://schemas.microsoft.com/office/word/2024/wordml/sdtformatlock" xmlns:w16se="http://schemas.microsoft.com/office/word/2015/wordml/symex" xmlns:wpg="http://schemas.microsoft.com/office/word/2010/wordprocessingGroup" xmlns:wpi="http://schemas.microsoft.com/office/word/2010/wordprocessingInk" xmlns:wne="http://schemas.microsoft.com/office/word/2006/wordml" xmlns:wps="http://schemas.microsoft.com/office/word/2010/wordprocessingShape" mc:Ignorable="w14 w15 w16se w16cid w16 w16cex w16sdtdh w16sdtfl w16du wp14">
   <w:p>
     <w:pPr>
       <w:spacing w:after="0" w:line="259" w:lineRule="auto"/>
@@ -15822,7 +15815,7 @@
 </file>
 
 <file path=word/footer3.xml><?xml version="1.0" encoding="utf-8"?>
-<w:ftr xmlns:wpc="http://schemas.microsoft.com/office/word/2010/wordprocessingCanvas" xmlns:cx="http://schemas.microsoft.com/office/drawing/2014/chartex" xmlns:cx1="http://schemas.microsoft.com/office/drawing/2015/9/8/chartex" xmlns:cx2="http://schemas.microsoft.com/office/drawing/2015/10/21/chartex" xmlns:cx3="http://schemas.microsoft.com/office/drawing/2016/5/9/chartex" xmlns:cx4="http://schemas.microsoft.com/office/drawing/2016/5/10/chartex" xmlns:cx5="http://schemas.microsoft.com/office/drawing/2016/5/11/chartex" xmlns:cx6="http://schemas.microsoft.com/office/drawing/2016/5/12/chartex" xmlns:cx7="http://schemas.microsoft.com/office/drawing/2016/5/13/chartex" xmlns:cx8="http://schemas.microsoft.com/office/drawing/2016/5/14/chartex" xmlns:mc="http://schemas.openxmlformats.org/markup-compatibility/2006" xmlns:aink="http://schemas.microsoft.com/office/drawing/2016/ink" xmlns:am3d="http://schemas.microsoft.com/office/drawing/2017/model3d" xmlns:o="urn:schemas-microsoft-com:office:office" xmlns:oel="http://schemas.microsoft.com/office/2019/extlst" xmlns:r="http://schemas.openxmlformats.org/officeDocument/2006/relationships" xmlns:m="http://schemas.openxmlformats.org/officeDocument/2006/math" xmlns:v="urn:schemas-microsoft-com:vml" xmlns:wp14="http://schemas.microsoft.com/office/word/2010/wordprocessingDrawing" xmlns:wp="http://schemas.openxmlformats.org/drawingml/2006/wordprocessingDrawing" xmlns:w10="urn:schemas-microsoft-com:office:word" xmlns:w="http://schemas.openxmlformats.org/wordprocessingml/2006/main" xmlns:w14="http://schemas.microsoft.com/office/word/2010/wordml" xmlns:w15="http://schemas.microsoft.com/office/word/2012/wordml" xmlns:w16cex="http://schemas.microsoft.com/office/word/2018/wordml/cex" xmlns:w16cid="http://schemas.microsoft.com/office/word/2016/wordml/cid" xmlns:w16="http://schemas.microsoft.com/office/word/2018/wordml" xmlns:w16du="http://schemas.microsoft.com/office/word/2023/wordml/word16du" xmlns:w16sdtdh="http://schemas.microsoft.com/office/word/2020/wordml/sdtdatahash" xmlns:w16se="http://schemas.microsoft.com/office/word/2015/wordml/symex" xmlns:wpg="http://schemas.microsoft.com/office/word/2010/wordprocessingGroup" xmlns:wpi="http://schemas.microsoft.com/office/word/2010/wordprocessingInk" xmlns:wne="http://schemas.microsoft.com/office/word/2006/wordml" xmlns:wps="http://schemas.microsoft.com/office/word/2010/wordprocessingShape" mc:Ignorable="w14 w15 w16se w16cid w16 w16cex w16sdtdh w16du wp14">
+<w:ftr xmlns:wpc="http://schemas.microsoft.com/office/word/2010/wordprocessingCanvas" xmlns:cx="http://schemas.microsoft.com/office/drawing/2014/chartex" xmlns:cx1="http://schemas.microsoft.com/office/drawing/2015/9/8/chartex" xmlns:cx2="http://schemas.microsoft.com/office/drawing/2015/10/21/chartex" xmlns:cx3="http://schemas.microsoft.com/office/drawing/2016/5/9/chartex" xmlns:cx4="http://schemas.microsoft.com/office/drawing/2016/5/10/chartex" xmlns:cx5="http://schemas.microsoft.com/office/drawing/2016/5/11/chartex" xmlns:cx6="http://schemas.microsoft.com/office/drawing/2016/5/12/chartex" xmlns:cx7="http://schemas.microsoft.com/office/drawing/2016/5/13/chartex" xmlns:cx8="http://schemas.microsoft.com/office/drawing/2016/5/14/chartex" xmlns:mc="http://schemas.openxmlformats.org/markup-compatibility/2006" xmlns:aink="http://schemas.microsoft.com/office/drawing/2016/ink" xmlns:am3d="http://schemas.microsoft.com/office/drawing/2017/model3d" xmlns:o="urn:schemas-microsoft-com:office:office" xmlns:oel="http://schemas.microsoft.com/office/2019/extlst" xmlns:r="http://schemas.openxmlformats.org/officeDocument/2006/relationships" xmlns:m="http://schemas.openxmlformats.org/officeDocument/2006/math" xmlns:v="urn:schemas-microsoft-com:vml" xmlns:wp14="http://schemas.microsoft.com/office/word/2010/wordprocessingDrawing" xmlns:wp="http://schemas.openxmlformats.org/drawingml/2006/wordprocessingDrawing" xmlns:w10="urn:schemas-microsoft-com:office:word" xmlns:w="http://schemas.openxmlformats.org/wordprocessingml/2006/main" xmlns:w14="http://schemas.microsoft.com/office/word/2010/wordml" xmlns:w15="http://schemas.microsoft.com/office/word/2012/wordml" xmlns:w16cex="http://schemas.microsoft.com/office/word/2018/wordml/cex" xmlns:w16cid="http://schemas.microsoft.com/office/word/2016/wordml/cid" xmlns:w16="http://schemas.microsoft.com/office/word/2018/wordml" xmlns:w16du="http://schemas.microsoft.com/office/word/2023/wordml/word16du" xmlns:w16sdtdh="http://schemas.microsoft.com/office/word/2020/wordml/sdtdatahash" xmlns:w16sdtfl="http://schemas.microsoft.com/office/word/2024/wordml/sdtformatlock" xmlns:w16se="http://schemas.microsoft.com/office/word/2015/wordml/symex" xmlns:wpg="http://schemas.microsoft.com/office/word/2010/wordprocessingGroup" xmlns:wpi="http://schemas.microsoft.com/office/word/2010/wordprocessingInk" xmlns:wne="http://schemas.microsoft.com/office/word/2006/wordml" xmlns:wps="http://schemas.microsoft.com/office/word/2010/wordprocessingShape" mc:Ignorable="w14 w15 w16se w16cid w16 w16cex w16sdtdh w16sdtfl w16du wp14">
   <w:tbl>
     <w:tblPr>
       <w:tblW w:w="5000" w:type="pct"/>
@@ -16013,7 +16006,7 @@
 </file>
 
 <file path=word/footer4.xml><?xml version="1.0" encoding="utf-8"?>
-<w:ftr xmlns:wpc="http://schemas.microsoft.com/office/word/2010/wordprocessingCanvas" xmlns:cx="http://schemas.microsoft.com/office/drawing/2014/chartex" xmlns:cx1="http://schemas.microsoft.com/office/drawing/2015/9/8/chartex" xmlns:cx2="http://schemas.microsoft.com/office/drawing/2015/10/21/chartex" xmlns:cx3="http://schemas.microsoft.com/office/drawing/2016/5/9/chartex" xmlns:cx4="http://schemas.microsoft.com/office/drawing/2016/5/10/chartex" xmlns:cx5="http://schemas.microsoft.com/office/drawing/2016/5/11/chartex" xmlns:cx6="http://schemas.microsoft.com/office/drawing/2016/5/12/chartex" xmlns:cx7="http://schemas.microsoft.com/office/drawing/2016/5/13/chartex" xmlns:cx8="http://schemas.microsoft.com/office/drawing/2016/5/14/chartex" xmlns:mc="http://schemas.openxmlformats.org/markup-compatibility/2006" xmlns:aink="http://schemas.microsoft.com/office/drawing/2016/ink" xmlns:am3d="http://schemas.microsoft.com/office/drawing/2017/model3d" xmlns:o="urn:schemas-microsoft-com:office:office" xmlns:oel="http://schemas.microsoft.com/office/2019/extlst" xmlns:r="http://schemas.openxmlformats.org/officeDocument/2006/relationships" xmlns:m="http://schemas.openxmlformats.org/officeDocument/2006/math" xmlns:v="urn:schemas-microsoft-com:vml" xmlns:wp14="http://schemas.microsoft.com/office/word/2010/wordprocessingDrawing" xmlns:wp="http://schemas.openxmlformats.org/drawingml/2006/wordprocessingDrawing" xmlns:w10="urn:schemas-microsoft-com:office:word" xmlns:w="http://schemas.openxmlformats.org/wordprocessingml/2006/main" xmlns:w14="http://schemas.microsoft.com/office/word/2010/wordml" xmlns:w15="http://schemas.microsoft.com/office/word/2012/wordml" xmlns:w16cex="http://schemas.microsoft.com/office/word/2018/wordml/cex" xmlns:w16cid="http://schemas.microsoft.com/office/word/2016/wordml/cid" xmlns:w16="http://schemas.microsoft.com/office/word/2018/wordml" xmlns:w16du="http://schemas.microsoft.com/office/word/2023/wordml/word16du" xmlns:w16sdtdh="http://schemas.microsoft.com/office/word/2020/wordml/sdtdatahash" xmlns:w16se="http://schemas.microsoft.com/office/word/2015/wordml/symex" xmlns:wpg="http://schemas.microsoft.com/office/word/2010/wordprocessingGroup" xmlns:wpi="http://schemas.microsoft.com/office/word/2010/wordprocessingInk" xmlns:wne="http://schemas.microsoft.com/office/word/2006/wordml" xmlns:wps="http://schemas.microsoft.com/office/word/2010/wordprocessingShape" mc:Ignorable="w14 w15 w16se w16cid w16 w16cex w16sdtdh w16du wp14">
+<w:ftr xmlns:wpc="http://schemas.microsoft.com/office/word/2010/wordprocessingCanvas" xmlns:cx="http://schemas.microsoft.com/office/drawing/2014/chartex" xmlns:cx1="http://schemas.microsoft.com/office/drawing/2015/9/8/chartex" xmlns:cx2="http://schemas.microsoft.com/office/drawing/2015/10/21/chartex" xmlns:cx3="http://schemas.microsoft.com/office/drawing/2016/5/9/chartex" xmlns:cx4="http://schemas.microsoft.com/office/drawing/2016/5/10/chartex" xmlns:cx5="http://schemas.microsoft.com/office/drawing/2016/5/11/chartex" xmlns:cx6="http://schemas.microsoft.com/office/drawing/2016/5/12/chartex" xmlns:cx7="http://schemas.microsoft.com/office/drawing/2016/5/13/chartex" xmlns:cx8="http://schemas.microsoft.com/office/drawing/2016/5/14/chartex" xmlns:mc="http://schemas.openxmlformats.org/markup-compatibility/2006" xmlns:aink="http://schemas.microsoft.com/office/drawing/2016/ink" xmlns:am3d="http://schemas.microsoft.com/office/drawing/2017/model3d" xmlns:o="urn:schemas-microsoft-com:office:office" xmlns:oel="http://schemas.microsoft.com/office/2019/extlst" xmlns:r="http://schemas.openxmlformats.org/officeDocument/2006/relationships" xmlns:m="http://schemas.openxmlformats.org/officeDocument/2006/math" xmlns:v="urn:schemas-microsoft-com:vml" xmlns:wp14="http://schemas.microsoft.com/office/word/2010/wordprocessingDrawing" xmlns:wp="http://schemas.openxmlformats.org/drawingml/2006/wordprocessingDrawing" xmlns:w10="urn:schemas-microsoft-com:office:word" xmlns:w="http://schemas.openxmlformats.org/wordprocessingml/2006/main" xmlns:w14="http://schemas.microsoft.com/office/word/2010/wordml" xmlns:w15="http://schemas.microsoft.com/office/word/2012/wordml" xmlns:w16cex="http://schemas.microsoft.com/office/word/2018/wordml/cex" xmlns:w16cid="http://schemas.microsoft.com/office/word/2016/wordml/cid" xmlns:w16="http://schemas.microsoft.com/office/word/2018/wordml" xmlns:w16du="http://schemas.microsoft.com/office/word/2023/wordml/word16du" xmlns:w16sdtdh="http://schemas.microsoft.com/office/word/2020/wordml/sdtdatahash" xmlns:w16sdtfl="http://schemas.microsoft.com/office/word/2024/wordml/sdtformatlock" xmlns:w16se="http://schemas.microsoft.com/office/word/2015/wordml/symex" xmlns:wpg="http://schemas.microsoft.com/office/word/2010/wordprocessingGroup" xmlns:wpi="http://schemas.microsoft.com/office/word/2010/wordprocessingInk" xmlns:wne="http://schemas.microsoft.com/office/word/2006/wordml" xmlns:wps="http://schemas.microsoft.com/office/word/2010/wordprocessingShape" mc:Ignorable="w14 w15 w16se w16cid w16 w16cex w16sdtdh w16sdtfl w16du wp14">
   <w:sdt>
     <w:sdtPr>
       <w:rPr>
@@ -16078,7 +16071,7 @@
 </file>
 
 <file path=word/footer5.xml><?xml version="1.0" encoding="utf-8"?>
-<w:ftr xmlns:wpc="http://schemas.microsoft.com/office/word/2010/wordprocessingCanvas" xmlns:cx="http://schemas.microsoft.com/office/drawing/2014/chartex" xmlns:cx1="http://schemas.microsoft.com/office/drawing/2015/9/8/chartex" xmlns:cx2="http://schemas.microsoft.com/office/drawing/2015/10/21/chartex" xmlns:cx3="http://schemas.microsoft.com/office/drawing/2016/5/9/chartex" xmlns:cx4="http://schemas.microsoft.com/office/drawing/2016/5/10/chartex" xmlns:cx5="http://schemas.microsoft.com/office/drawing/2016/5/11/chartex" xmlns:cx6="http://schemas.microsoft.com/office/drawing/2016/5/12/chartex" xmlns:cx7="http://schemas.microsoft.com/office/drawing/2016/5/13/chartex" xmlns:cx8="http://schemas.microsoft.com/office/drawing/2016/5/14/chartex" xmlns:mc="http://schemas.openxmlformats.org/markup-compatibility/2006" xmlns:aink="http://schemas.microsoft.com/office/drawing/2016/ink" xmlns:am3d="http://schemas.microsoft.com/office/drawing/2017/model3d" xmlns:o="urn:schemas-microsoft-com:office:office" xmlns:oel="http://schemas.microsoft.com/office/2019/extlst" xmlns:r="http://schemas.openxmlformats.org/officeDocument/2006/relationships" xmlns:m="http://schemas.openxmlformats.org/officeDocument/2006/math" xmlns:v="urn:schemas-microsoft-com:vml" xmlns:wp14="http://schemas.microsoft.com/office/word/2010/wordprocessingDrawing" xmlns:wp="http://schemas.openxmlformats.org/drawingml/2006/wordprocessingDrawing" xmlns:w10="urn:schemas-microsoft-com:office:word" xmlns:w="http://schemas.openxmlformats.org/wordprocessingml/2006/main" xmlns:w14="http://schemas.microsoft.com/office/word/2010/wordml" xmlns:w15="http://schemas.microsoft.com/office/word/2012/wordml" xmlns:w16cex="http://schemas.microsoft.com/office/word/2018/wordml/cex" xmlns:w16cid="http://schemas.microsoft.com/office/word/2016/wordml/cid" xmlns:w16="http://schemas.microsoft.com/office/word/2018/wordml" xmlns:w16du="http://schemas.microsoft.com/office/word/2023/wordml/word16du" xmlns:w16sdtdh="http://schemas.microsoft.com/office/word/2020/wordml/sdtdatahash" xmlns:w16se="http://schemas.microsoft.com/office/word/2015/wordml/symex" xmlns:wpg="http://schemas.microsoft.com/office/word/2010/wordprocessingGroup" xmlns:wpi="http://schemas.microsoft.com/office/word/2010/wordprocessingInk" xmlns:wne="http://schemas.microsoft.com/office/word/2006/wordml" xmlns:wps="http://schemas.microsoft.com/office/word/2010/wordprocessingShape" mc:Ignorable="w14 w15 w16se w16cid w16 w16cex w16sdtdh w16du wp14">
+<w:ftr xmlns:wpc="http://schemas.microsoft.com/office/word/2010/wordprocessingCanvas" xmlns:cx="http://schemas.microsoft.com/office/drawing/2014/chartex" xmlns:cx1="http://schemas.microsoft.com/office/drawing/2015/9/8/chartex" xmlns:cx2="http://schemas.microsoft.com/office/drawing/2015/10/21/chartex" xmlns:cx3="http://schemas.microsoft.com/office/drawing/2016/5/9/chartex" xmlns:cx4="http://schemas.microsoft.com/office/drawing/2016/5/10/chartex" xmlns:cx5="http://schemas.microsoft.com/office/drawing/2016/5/11/chartex" xmlns:cx6="http://schemas.microsoft.com/office/drawing/2016/5/12/chartex" xmlns:cx7="http://schemas.microsoft.com/office/drawing/2016/5/13/chartex" xmlns:cx8="http://schemas.microsoft.com/office/drawing/2016/5/14/chartex" xmlns:mc="http://schemas.openxmlformats.org/markup-compatibility/2006" xmlns:aink="http://schemas.microsoft.com/office/drawing/2016/ink" xmlns:am3d="http://schemas.microsoft.com/office/drawing/2017/model3d" xmlns:o="urn:schemas-microsoft-com:office:office" xmlns:oel="http://schemas.microsoft.com/office/2019/extlst" xmlns:r="http://schemas.openxmlformats.org/officeDocument/2006/relationships" xmlns:m="http://schemas.openxmlformats.org/officeDocument/2006/math" xmlns:v="urn:schemas-microsoft-com:vml" xmlns:wp14="http://schemas.microsoft.com/office/word/2010/wordprocessingDrawing" xmlns:wp="http://schemas.openxmlformats.org/drawingml/2006/wordprocessingDrawing" xmlns:w10="urn:schemas-microsoft-com:office:word" xmlns:w="http://schemas.openxmlformats.org/wordprocessingml/2006/main" xmlns:w14="http://schemas.microsoft.com/office/word/2010/wordml" xmlns:w15="http://schemas.microsoft.com/office/word/2012/wordml" xmlns:w16cex="http://schemas.microsoft.com/office/word/2018/wordml/cex" xmlns:w16cid="http://schemas.microsoft.com/office/word/2016/wordml/cid" xmlns:w16="http://schemas.microsoft.com/office/word/2018/wordml" xmlns:w16du="http://schemas.microsoft.com/office/word/2023/wordml/word16du" xmlns:w16sdtdh="http://schemas.microsoft.com/office/word/2020/wordml/sdtdatahash" xmlns:w16sdtfl="http://schemas.microsoft.com/office/word/2024/wordml/sdtformatlock" xmlns:w16se="http://schemas.microsoft.com/office/word/2015/wordml/symex" xmlns:wpg="http://schemas.microsoft.com/office/word/2010/wordprocessingGroup" xmlns:wpi="http://schemas.microsoft.com/office/word/2010/wordprocessingInk" xmlns:wne="http://schemas.microsoft.com/office/word/2006/wordml" xmlns:wps="http://schemas.microsoft.com/office/word/2010/wordprocessingShape" mc:Ignorable="w14 w15 w16se w16cid w16 w16cex w16sdtdh w16sdtfl w16du wp14">
   <w:p>
     <w:pPr>
       <w:spacing w:after="160" w:line="259" w:lineRule="auto"/>
@@ -16089,7 +16082,7 @@
 </file>
 
 <file path=word/footer6.xml><?xml version="1.0" encoding="utf-8"?>
-<w:ftr xmlns:wpc="http://schemas.microsoft.com/office/word/2010/wordprocessingCanvas" xmlns:cx="http://schemas.microsoft.com/office/drawing/2014/chartex" xmlns:cx1="http://schemas.microsoft.com/office/drawing/2015/9/8/chartex" xmlns:cx2="http://schemas.microsoft.com/office/drawing/2015/10/21/chartex" xmlns:cx3="http://schemas.microsoft.com/office/drawing/2016/5/9/chartex" xmlns:cx4="http://schemas.microsoft.com/office/drawing/2016/5/10/chartex" xmlns:cx5="http://schemas.microsoft.com/office/drawing/2016/5/11/chartex" xmlns:cx6="http://schemas.microsoft.com/office/drawing/2016/5/12/chartex" xmlns:cx7="http://schemas.microsoft.com/office/drawing/2016/5/13/chartex" xmlns:cx8="http://schemas.microsoft.com/office/drawing/2016/5/14/chartex" xmlns:mc="http://schemas.openxmlformats.org/markup-compatibility/2006" xmlns:aink="http://schemas.microsoft.com/office/drawing/2016/ink" xmlns:am3d="http://schemas.microsoft.com/office/drawing/2017/model3d" xmlns:o="urn:schemas-microsoft-com:office:office" xmlns:oel="http://schemas.microsoft.com/office/2019/extlst" xmlns:r="http://schemas.openxmlformats.org/officeDocument/2006/relationships" xmlns:m="http://schemas.openxmlformats.org/officeDocument/2006/math" xmlns:v="urn:schemas-microsoft-com:vml" xmlns:wp14="http://schemas.microsoft.com/office/word/2010/wordprocessingDrawing" xmlns:wp="http://schemas.openxmlformats.org/drawingml/2006/wordprocessingDrawing" xmlns:w10="urn:schemas-microsoft-com:office:word" xmlns:w="http://schemas.openxmlformats.org/wordprocessingml/2006/main" xmlns:w14="http://schemas.microsoft.com/office/word/2010/wordml" xmlns:w15="http://schemas.microsoft.com/office/word/2012/wordml" xmlns:w16cex="http://schemas.microsoft.com/office/word/2018/wordml/cex" xmlns:w16cid="http://schemas.microsoft.com/office/word/2016/wordml/cid" xmlns:w16="http://schemas.microsoft.com/office/word/2018/wordml" xmlns:w16du="http://schemas.microsoft.com/office/word/2023/wordml/word16du" xmlns:w16sdtdh="http://schemas.microsoft.com/office/word/2020/wordml/sdtdatahash" xmlns:w16se="http://schemas.microsoft.com/office/word/2015/wordml/symex" xmlns:wpg="http://schemas.microsoft.com/office/word/2010/wordprocessingGroup" xmlns:wpi="http://schemas.microsoft.com/office/word/2010/wordprocessingInk" xmlns:wne="http://schemas.microsoft.com/office/word/2006/wordml" xmlns:wps="http://schemas.microsoft.com/office/word/2010/wordprocessingShape" mc:Ignorable="w14 w15 w16se w16cid w16 w16cex w16sdtdh w16du wp14">
+<w:ftr xmlns:wpc="http://schemas.microsoft.com/office/word/2010/wordprocessingCanvas" xmlns:cx="http://schemas.microsoft.com/office/drawing/2014/chartex" xmlns:cx1="http://schemas.microsoft.com/office/drawing/2015/9/8/chartex" xmlns:cx2="http://schemas.microsoft.com/office/drawing/2015/10/21/chartex" xmlns:cx3="http://schemas.microsoft.com/office/drawing/2016/5/9/chartex" xmlns:cx4="http://schemas.microsoft.com/office/drawing/2016/5/10/chartex" xmlns:cx5="http://schemas.microsoft.com/office/drawing/2016/5/11/chartex" xmlns:cx6="http://schemas.microsoft.com/office/drawing/2016/5/12/chartex" xmlns:cx7="http://schemas.microsoft.com/office/drawing/2016/5/13/chartex" xmlns:cx8="http://schemas.microsoft.com/office/drawing/2016/5/14/chartex" xmlns:mc="http://schemas.openxmlformats.org/markup-compatibility/2006" xmlns:aink="http://schemas.microsoft.com/office/drawing/2016/ink" xmlns:am3d="http://schemas.microsoft.com/office/drawing/2017/model3d" xmlns:o="urn:schemas-microsoft-com:office:office" xmlns:oel="http://schemas.microsoft.com/office/2019/extlst" xmlns:r="http://schemas.openxmlformats.org/officeDocument/2006/relationships" xmlns:m="http://schemas.openxmlformats.org/officeDocument/2006/math" xmlns:v="urn:schemas-microsoft-com:vml" xmlns:wp14="http://schemas.microsoft.com/office/word/2010/wordprocessingDrawing" xmlns:wp="http://schemas.openxmlformats.org/drawingml/2006/wordprocessingDrawing" xmlns:w10="urn:schemas-microsoft-com:office:word" xmlns:w="http://schemas.openxmlformats.org/wordprocessingml/2006/main" xmlns:w14="http://schemas.microsoft.com/office/word/2010/wordml" xmlns:w15="http://schemas.microsoft.com/office/word/2012/wordml" xmlns:w16cex="http://schemas.microsoft.com/office/word/2018/wordml/cex" xmlns:w16cid="http://schemas.microsoft.com/office/word/2016/wordml/cid" xmlns:w16="http://schemas.microsoft.com/office/word/2018/wordml" xmlns:w16du="http://schemas.microsoft.com/office/word/2023/wordml/word16du" xmlns:w16sdtdh="http://schemas.microsoft.com/office/word/2020/wordml/sdtdatahash" xmlns:w16sdtfl="http://schemas.microsoft.com/office/word/2024/wordml/sdtformatlock" xmlns:w16se="http://schemas.microsoft.com/office/word/2015/wordml/symex" xmlns:wpg="http://schemas.microsoft.com/office/word/2010/wordprocessingGroup" xmlns:wpi="http://schemas.microsoft.com/office/word/2010/wordprocessingInk" xmlns:wne="http://schemas.microsoft.com/office/word/2006/wordml" xmlns:wps="http://schemas.microsoft.com/office/word/2010/wordprocessingShape" mc:Ignorable="w14 w15 w16se w16cid w16 w16cex w16sdtdh w16sdtfl w16du wp14">
   <w:p>
     <w:pPr>
       <w:spacing w:after="160" w:line="259" w:lineRule="auto"/>
@@ -16100,7 +16093,7 @@
 </file>
 
 <file path=word/footer7.xml><?xml version="1.0" encoding="utf-8"?>
-<w:ftr xmlns:wpc="http://schemas.microsoft.com/office/word/2010/wordprocessingCanvas" xmlns:cx="http://schemas.microsoft.com/office/drawing/2014/chartex" xmlns:cx1="http://schemas.microsoft.com/office/drawing/2015/9/8/chartex" xmlns:cx2="http://schemas.microsoft.com/office/drawing/2015/10/21/chartex" xmlns:cx3="http://schemas.microsoft.com/office/drawing/2016/5/9/chartex" xmlns:cx4="http://schemas.microsoft.com/office/drawing/2016/5/10/chartex" xmlns:cx5="http://schemas.microsoft.com/office/drawing/2016/5/11/chartex" xmlns:cx6="http://schemas.microsoft.com/office/drawing/2016/5/12/chartex" xmlns:cx7="http://schemas.microsoft.com/office/drawing/2016/5/13/chartex" xmlns:cx8="http://schemas.microsoft.com/office/drawing/2016/5/14/chartex" xmlns:mc="http://schemas.openxmlformats.org/markup-compatibility/2006" xmlns:aink="http://schemas.microsoft.com/office/drawing/2016/ink" xmlns:am3d="http://schemas.microsoft.com/office/drawing/2017/model3d" xmlns:o="urn:schemas-microsoft-com:office:office" xmlns:oel="http://schemas.microsoft.com/office/2019/extlst" xmlns:r="http://schemas.openxmlformats.org/officeDocument/2006/relationships" xmlns:m="http://schemas.openxmlformats.org/officeDocument/2006/math" xmlns:v="urn:schemas-microsoft-com:vml" xmlns:wp14="http://schemas.microsoft.com/office/word/2010/wordprocessingDrawing" xmlns:wp="http://schemas.openxmlformats.org/drawingml/2006/wordprocessingDrawing" xmlns:w10="urn:schemas-microsoft-com:office:word" xmlns:w="http://schemas.openxmlformats.org/wordprocessingml/2006/main" xmlns:w14="http://schemas.microsoft.com/office/word/2010/wordml" xmlns:w15="http://schemas.microsoft.com/office/word/2012/wordml" xmlns:w16cex="http://schemas.microsoft.com/office/word/2018/wordml/cex" xmlns:w16cid="http://schemas.microsoft.com/office/word/2016/wordml/cid" xmlns:w16="http://schemas.microsoft.com/office/word/2018/wordml" xmlns:w16du="http://schemas.microsoft.com/office/word/2023/wordml/word16du" xmlns:w16sdtdh="http://schemas.microsoft.com/office/word/2020/wordml/sdtdatahash" xmlns:w16se="http://schemas.microsoft.com/office/word/2015/wordml/symex" xmlns:wpg="http://schemas.microsoft.com/office/word/2010/wordprocessingGroup" xmlns:wpi="http://schemas.microsoft.com/office/word/2010/wordprocessingInk" xmlns:wne="http://schemas.microsoft.com/office/word/2006/wordml" xmlns:wps="http://schemas.microsoft.com/office/word/2010/wordprocessingShape" mc:Ignorable="w14 w15 w16se w16cid w16 w16cex w16sdtdh w16du wp14">
+<w:ftr xmlns:wpc="http://schemas.microsoft.com/office/word/2010/wordprocessingCanvas" xmlns:cx="http://schemas.microsoft.com/office/drawing/2014/chartex" xmlns:cx1="http://schemas.microsoft.com/office/drawing/2015/9/8/chartex" xmlns:cx2="http://schemas.microsoft.com/office/drawing/2015/10/21/chartex" xmlns:cx3="http://schemas.microsoft.com/office/drawing/2016/5/9/chartex" xmlns:cx4="http://schemas.microsoft.com/office/drawing/2016/5/10/chartex" xmlns:cx5="http://schemas.microsoft.com/office/drawing/2016/5/11/chartex" xmlns:cx6="http://schemas.microsoft.com/office/drawing/2016/5/12/chartex" xmlns:cx7="http://schemas.microsoft.com/office/drawing/2016/5/13/chartex" xmlns:cx8="http://schemas.microsoft.com/office/drawing/2016/5/14/chartex" xmlns:mc="http://schemas.openxmlformats.org/markup-compatibility/2006" xmlns:aink="http://schemas.microsoft.com/office/drawing/2016/ink" xmlns:am3d="http://schemas.microsoft.com/office/drawing/2017/model3d" xmlns:o="urn:schemas-microsoft-com:office:office" xmlns:oel="http://schemas.microsoft.com/office/2019/extlst" xmlns:r="http://schemas.openxmlformats.org/officeDocument/2006/relationships" xmlns:m="http://schemas.openxmlformats.org/officeDocument/2006/math" xmlns:v="urn:schemas-microsoft-com:vml" xmlns:wp14="http://schemas.microsoft.com/office/word/2010/wordprocessingDrawing" xmlns:wp="http://schemas.openxmlformats.org/drawingml/2006/wordprocessingDrawing" xmlns:w10="urn:schemas-microsoft-com:office:word" xmlns:w="http://schemas.openxmlformats.org/wordprocessingml/2006/main" xmlns:w14="http://schemas.microsoft.com/office/word/2010/wordml" xmlns:w15="http://schemas.microsoft.com/office/word/2012/wordml" xmlns:w16cex="http://schemas.microsoft.com/office/word/2018/wordml/cex" xmlns:w16cid="http://schemas.microsoft.com/office/word/2016/wordml/cid" xmlns:w16="http://schemas.microsoft.com/office/word/2018/wordml" xmlns:w16du="http://schemas.microsoft.com/office/word/2023/wordml/word16du" xmlns:w16sdtdh="http://schemas.microsoft.com/office/word/2020/wordml/sdtdatahash" xmlns:w16sdtfl="http://schemas.microsoft.com/office/word/2024/wordml/sdtformatlock" xmlns:w16se="http://schemas.microsoft.com/office/word/2015/wordml/symex" xmlns:wpg="http://schemas.microsoft.com/office/word/2010/wordprocessingGroup" xmlns:wpi="http://schemas.microsoft.com/office/word/2010/wordprocessingInk" xmlns:wne="http://schemas.microsoft.com/office/word/2006/wordml" xmlns:wps="http://schemas.microsoft.com/office/word/2010/wordprocessingShape" mc:Ignorable="w14 w15 w16se w16cid w16 w16cex w16sdtdh w16sdtfl w16du wp14">
   <w:sdt>
     <w:sdtPr>
       <w:rPr>
@@ -16279,7 +16272,7 @@
 </file>
 
 <file path=word/footer8.xml><?xml version="1.0" encoding="utf-8"?>
-<w:ftr xmlns:wpc="http://schemas.microsoft.com/office/word/2010/wordprocessingCanvas" xmlns:cx="http://schemas.microsoft.com/office/drawing/2014/chartex" xmlns:cx1="http://schemas.microsoft.com/office/drawing/2015/9/8/chartex" xmlns:cx2="http://schemas.microsoft.com/office/drawing/2015/10/21/chartex" xmlns:cx3="http://schemas.microsoft.com/office/drawing/2016/5/9/chartex" xmlns:cx4="http://schemas.microsoft.com/office/drawing/2016/5/10/chartex" xmlns:cx5="http://schemas.microsoft.com/office/drawing/2016/5/11/chartex" xmlns:cx6="http://schemas.microsoft.com/office/drawing/2016/5/12/chartex" xmlns:cx7="http://schemas.microsoft.com/office/drawing/2016/5/13/chartex" xmlns:cx8="http://schemas.microsoft.com/office/drawing/2016/5/14/chartex" xmlns:mc="http://schemas.openxmlformats.org/markup-compatibility/2006" xmlns:aink="http://schemas.microsoft.com/office/drawing/2016/ink" xmlns:am3d="http://schemas.microsoft.com/office/drawing/2017/model3d" xmlns:o="urn:schemas-microsoft-com:office:office" xmlns:oel="http://schemas.microsoft.com/office/2019/extlst" xmlns:r="http://schemas.openxmlformats.org/officeDocument/2006/relationships" xmlns:m="http://schemas.openxmlformats.org/officeDocument/2006/math" xmlns:v="urn:schemas-microsoft-com:vml" xmlns:wp14="http://schemas.microsoft.com/office/word/2010/wordprocessingDrawing" xmlns:wp="http://schemas.openxmlformats.org/drawingml/2006/wordprocessingDrawing" xmlns:w10="urn:schemas-microsoft-com:office:word" xmlns:w="http://schemas.openxmlformats.org/wordprocessingml/2006/main" xmlns:w14="http://schemas.microsoft.com/office/word/2010/wordml" xmlns:w15="http://schemas.microsoft.com/office/word/2012/wordml" xmlns:w16cex="http://schemas.microsoft.com/office/word/2018/wordml/cex" xmlns:w16cid="http://schemas.microsoft.com/office/word/2016/wordml/cid" xmlns:w16="http://schemas.microsoft.com/office/word/2018/wordml" xmlns:w16du="http://schemas.microsoft.com/office/word/2023/wordml/word16du" xmlns:w16sdtdh="http://schemas.microsoft.com/office/word/2020/wordml/sdtdatahash" xmlns:w16se="http://schemas.microsoft.com/office/word/2015/wordml/symex" xmlns:wpg="http://schemas.microsoft.com/office/word/2010/wordprocessingGroup" xmlns:wpi="http://schemas.microsoft.com/office/word/2010/wordprocessingInk" xmlns:wne="http://schemas.microsoft.com/office/word/2006/wordml" xmlns:wps="http://schemas.microsoft.com/office/word/2010/wordprocessingShape" mc:Ignorable="w14 w15 w16se w16cid w16 w16cex w16sdtdh w16du wp14">
+<w:ftr xmlns:wpc="http://schemas.microsoft.com/office/word/2010/wordprocessingCanvas" xmlns:cx="http://schemas.microsoft.com/office/drawing/2014/chartex" xmlns:cx1="http://schemas.microsoft.com/office/drawing/2015/9/8/chartex" xmlns:cx2="http://schemas.microsoft.com/office/drawing/2015/10/21/chartex" xmlns:cx3="http://schemas.microsoft.com/office/drawing/2016/5/9/chartex" xmlns:cx4="http://schemas.microsoft.com/office/drawing/2016/5/10/chartex" xmlns:cx5="http://schemas.microsoft.com/office/drawing/2016/5/11/chartex" xmlns:cx6="http://schemas.microsoft.com/office/drawing/2016/5/12/chartex" xmlns:cx7="http://schemas.microsoft.com/office/drawing/2016/5/13/chartex" xmlns:cx8="http://schemas.microsoft.com/office/drawing/2016/5/14/chartex" xmlns:mc="http://schemas.openxmlformats.org/markup-compatibility/2006" xmlns:aink="http://schemas.microsoft.com/office/drawing/2016/ink" xmlns:am3d="http://schemas.microsoft.com/office/drawing/2017/model3d" xmlns:o="urn:schemas-microsoft-com:office:office" xmlns:oel="http://schemas.microsoft.com/office/2019/extlst" xmlns:r="http://schemas.openxmlformats.org/officeDocument/2006/relationships" xmlns:m="http://schemas.openxmlformats.org/officeDocument/2006/math" xmlns:v="urn:schemas-microsoft-com:vml" xmlns:wp14="http://schemas.microsoft.com/office/word/2010/wordprocessingDrawing" xmlns:wp="http://schemas.openxmlformats.org/drawingml/2006/wordprocessingDrawing" xmlns:w10="urn:schemas-microsoft-com:office:word" xmlns:w="http://schemas.openxmlformats.org/wordprocessingml/2006/main" xmlns:w14="http://schemas.microsoft.com/office/word/2010/wordml" xmlns:w15="http://schemas.microsoft.com/office/word/2012/wordml" xmlns:w16cex="http://schemas.microsoft.com/office/word/2018/wordml/cex" xmlns:w16cid="http://schemas.microsoft.com/office/word/2016/wordml/cid" xmlns:w16="http://schemas.microsoft.com/office/word/2018/wordml" xmlns:w16du="http://schemas.microsoft.com/office/word/2023/wordml/word16du" xmlns:w16sdtdh="http://schemas.microsoft.com/office/word/2020/wordml/sdtdatahash" xmlns:w16sdtfl="http://schemas.microsoft.com/office/word/2024/wordml/sdtformatlock" xmlns:w16se="http://schemas.microsoft.com/office/word/2015/wordml/symex" xmlns:wpg="http://schemas.microsoft.com/office/word/2010/wordprocessingGroup" xmlns:wpi="http://schemas.microsoft.com/office/word/2010/wordprocessingInk" xmlns:wne="http://schemas.microsoft.com/office/word/2006/wordml" xmlns:wps="http://schemas.microsoft.com/office/word/2010/wordprocessingShape" mc:Ignorable="w14 w15 w16se w16cid w16 w16cex w16sdtdh w16sdtfl w16du wp14">
   <w:p>
     <w:pPr>
       <w:pStyle w:val="Footer"/>
@@ -16297,7 +16290,7 @@
 </file>
 
 <file path=word/footer9.xml><?xml version="1.0" encoding="utf-8"?>
-<w:ftr xmlns:wpc="http://schemas.microsoft.com/office/word/2010/wordprocessingCanvas" xmlns:cx="http://schemas.microsoft.com/office/drawing/2014/chartex" xmlns:cx1="http://schemas.microsoft.com/office/drawing/2015/9/8/chartex" xmlns:cx2="http://schemas.microsoft.com/office/drawing/2015/10/21/chartex" xmlns:cx3="http://schemas.microsoft.com/office/drawing/2016/5/9/chartex" xmlns:cx4="http://schemas.microsoft.com/office/drawing/2016/5/10/chartex" xmlns:cx5="http://schemas.microsoft.com/office/drawing/2016/5/11/chartex" xmlns:cx6="http://schemas.microsoft.com/office/drawing/2016/5/12/chartex" xmlns:cx7="http://schemas.microsoft.com/office/drawing/2016/5/13/chartex" xmlns:cx8="http://schemas.microsoft.com/office/drawing/2016/5/14/chartex" xmlns:mc="http://schemas.openxmlformats.org/markup-compatibility/2006" xmlns:aink="http://schemas.microsoft.com/office/drawing/2016/ink" xmlns:am3d="http://schemas.microsoft.com/office/drawing/2017/model3d" xmlns:o="urn:schemas-microsoft-com:office:office" xmlns:oel="http://schemas.microsoft.com/office/2019/extlst" xmlns:r="http://schemas.openxmlformats.org/officeDocument/2006/relationships" xmlns:m="http://schemas.openxmlformats.org/officeDocument/2006/math" xmlns:v="urn:schemas-microsoft-com:vml" xmlns:wp14="http://schemas.microsoft.com/office/word/2010/wordprocessingDrawing" xmlns:wp="http://schemas.openxmlformats.org/drawingml/2006/wordprocessingDrawing" xmlns:w10="urn:schemas-microsoft-com:office:word" xmlns:w="http://schemas.openxmlformats.org/wordprocessingml/2006/main" xmlns:w14="http://schemas.microsoft.com/office/word/2010/wordml" xmlns:w15="http://schemas.microsoft.com/office/word/2012/wordml" xmlns:w16cex="http://schemas.microsoft.com/office/word/2018/wordml/cex" xmlns:w16cid="http://schemas.microsoft.com/office/word/2016/wordml/cid" xmlns:w16="http://schemas.microsoft.com/office/word/2018/wordml" xmlns:w16du="http://schemas.microsoft.com/office/word/2023/wordml/word16du" xmlns:w16sdtdh="http://schemas.microsoft.com/office/word/2020/wordml/sdtdatahash" xmlns:w16se="http://schemas.microsoft.com/office/word/2015/wordml/symex" xmlns:wpg="http://schemas.microsoft.com/office/word/2010/wordprocessingGroup" xmlns:wpi="http://schemas.microsoft.com/office/word/2010/wordprocessingInk" xmlns:wne="http://schemas.microsoft.com/office/word/2006/wordml" xmlns:wps="http://schemas.microsoft.com/office/word/2010/wordprocessingShape" mc:Ignorable="w14 w15 w16se w16cid w16 w16cex w16sdtdh w16du wp14">
+<w:ftr xmlns:wpc="http://schemas.microsoft.com/office/word/2010/wordprocessingCanvas" xmlns:cx="http://schemas.microsoft.com/office/drawing/2014/chartex" xmlns:cx1="http://schemas.microsoft.com/office/drawing/2015/9/8/chartex" xmlns:cx2="http://schemas.microsoft.com/office/drawing/2015/10/21/chartex" xmlns:cx3="http://schemas.microsoft.com/office/drawing/2016/5/9/chartex" xmlns:cx4="http://schemas.microsoft.com/office/drawing/2016/5/10/chartex" xmlns:cx5="http://schemas.microsoft.com/office/drawing/2016/5/11/chartex" xmlns:cx6="http://schemas.microsoft.com/office/drawing/2016/5/12/chartex" xmlns:cx7="http://schemas.microsoft.com/office/drawing/2016/5/13/chartex" xmlns:cx8="http://schemas.microsoft.com/office/drawing/2016/5/14/chartex" xmlns:mc="http://schemas.openxmlformats.org/markup-compatibility/2006" xmlns:aink="http://schemas.microsoft.com/office/drawing/2016/ink" xmlns:am3d="http://schemas.microsoft.com/office/drawing/2017/model3d" xmlns:o="urn:schemas-microsoft-com:office:office" xmlns:oel="http://schemas.microsoft.com/office/2019/extlst" xmlns:r="http://schemas.openxmlformats.org/officeDocument/2006/relationships" xmlns:m="http://schemas.openxmlformats.org/officeDocument/2006/math" xmlns:v="urn:schemas-microsoft-com:vml" xmlns:wp14="http://schemas.microsoft.com/office/word/2010/wordprocessingDrawing" xmlns:wp="http://schemas.openxmlformats.org/drawingml/2006/wordprocessingDrawing" xmlns:w10="urn:schemas-microsoft-com:office:word" xmlns:w="http://schemas.openxmlformats.org/wordprocessingml/2006/main" xmlns:w14="http://schemas.microsoft.com/office/word/2010/wordml" xmlns:w15="http://schemas.microsoft.com/office/word/2012/wordml" xmlns:w16cex="http://schemas.microsoft.com/office/word/2018/wordml/cex" xmlns:w16cid="http://schemas.microsoft.com/office/word/2016/wordml/cid" xmlns:w16="http://schemas.microsoft.com/office/word/2018/wordml" xmlns:w16du="http://schemas.microsoft.com/office/word/2023/wordml/word16du" xmlns:w16sdtdh="http://schemas.microsoft.com/office/word/2020/wordml/sdtdatahash" xmlns:w16sdtfl="http://schemas.microsoft.com/office/word/2024/wordml/sdtformatlock" xmlns:w16se="http://schemas.microsoft.com/office/word/2015/wordml/symex" xmlns:wpg="http://schemas.microsoft.com/office/word/2010/wordprocessingGroup" xmlns:wpi="http://schemas.microsoft.com/office/word/2010/wordprocessingInk" xmlns:wne="http://schemas.microsoft.com/office/word/2006/wordml" xmlns:wps="http://schemas.microsoft.com/office/word/2010/wordprocessingShape" mc:Ignorable="w14 w15 w16se w16cid w16 w16cex w16sdtdh w16sdtfl w16du wp14">
   <w:p>
     <w:pPr>
       <w:spacing w:after="220" w:line="259" w:lineRule="auto"/>
@@ -16458,7 +16451,7 @@
 </file>
 
 <file path=word/footnotes.xml><?xml version="1.0" encoding="utf-8"?>
-<w:footnotes xmlns:wpc="http://schemas.microsoft.com/office/word/2010/wordprocessingCanvas" xmlns:cx="http://schemas.microsoft.com/office/drawing/2014/chartex" xmlns:cx1="http://schemas.microsoft.com/office/drawing/2015/9/8/chartex" xmlns:cx2="http://schemas.microsoft.com/office/drawing/2015/10/21/chartex" xmlns:cx3="http://schemas.microsoft.com/office/drawing/2016/5/9/chartex" xmlns:cx4="http://schemas.microsoft.com/office/drawing/2016/5/10/chartex" xmlns:cx5="http://schemas.microsoft.com/office/drawing/2016/5/11/chartex" xmlns:cx6="http://schemas.microsoft.com/office/drawing/2016/5/12/chartex" xmlns:cx7="http://schemas.microsoft.com/office/drawing/2016/5/13/chartex" xmlns:cx8="http://schemas.microsoft.com/office/drawing/2016/5/14/chartex" xmlns:mc="http://schemas.openxmlformats.org/markup-compatibility/2006" xmlns:aink="http://schemas.microsoft.com/office/drawing/2016/ink" xmlns:am3d="http://schemas.microsoft.com/office/drawing/2017/model3d" xmlns:o="urn:schemas-microsoft-com:office:office" xmlns:oel="http://schemas.microsoft.com/office/2019/extlst" xmlns:r="http://schemas.openxmlformats.org/officeDocument/2006/relationships" xmlns:m="http://schemas.openxmlformats.org/officeDocument/2006/math" xmlns:v="urn:schemas-microsoft-com:vml" xmlns:wp14="http://schemas.microsoft.com/office/word/2010/wordprocessingDrawing" xmlns:wp="http://schemas.openxmlformats.org/drawingml/2006/wordprocessingDrawing" xmlns:w10="urn:schemas-microsoft-com:office:word" xmlns:w="http://schemas.openxmlformats.org/wordprocessingml/2006/main" xmlns:w14="http://schemas.microsoft.com/office/word/2010/wordml" xmlns:w15="http://schemas.microsoft.com/office/word/2012/wordml" xmlns:w16cex="http://schemas.microsoft.com/office/word/2018/wordml/cex" xmlns:w16cid="http://schemas.microsoft.com/office/word/2016/wordml/cid" xmlns:w16="http://schemas.microsoft.com/office/word/2018/wordml" xmlns:w16du="http://schemas.microsoft.com/office/word/2023/wordml/word16du" xmlns:w16sdtdh="http://schemas.microsoft.com/office/word/2020/wordml/sdtdatahash" xmlns:w16se="http://schemas.microsoft.com/office/word/2015/wordml/symex" xmlns:wpg="http://schemas.microsoft.com/office/word/2010/wordprocessingGroup" xmlns:wpi="http://schemas.microsoft.com/office/word/2010/wordprocessingInk" xmlns:wne="http://schemas.microsoft.com/office/word/2006/wordml" xmlns:wps="http://schemas.microsoft.com/office/word/2010/wordprocessingShape" mc:Ignorable="w14 w15 w16se w16cid w16 w16cex w16sdtdh w16du wp14">
+<w:footnotes xmlns:wpc="http://schemas.microsoft.com/office/word/2010/wordprocessingCanvas" xmlns:cx="http://schemas.microsoft.com/office/drawing/2014/chartex" xmlns:cx1="http://schemas.microsoft.com/office/drawing/2015/9/8/chartex" xmlns:cx2="http://schemas.microsoft.com/office/drawing/2015/10/21/chartex" xmlns:cx3="http://schemas.microsoft.com/office/drawing/2016/5/9/chartex" xmlns:cx4="http://schemas.microsoft.com/office/drawing/2016/5/10/chartex" xmlns:cx5="http://schemas.microsoft.com/office/drawing/2016/5/11/chartex" xmlns:cx6="http://schemas.microsoft.com/office/drawing/2016/5/12/chartex" xmlns:cx7="http://schemas.microsoft.com/office/drawing/2016/5/13/chartex" xmlns:cx8="http://schemas.microsoft.com/office/drawing/2016/5/14/chartex" xmlns:mc="http://schemas.openxmlformats.org/markup-compatibility/2006" xmlns:aink="http://schemas.microsoft.com/office/drawing/2016/ink" xmlns:am3d="http://schemas.microsoft.com/office/drawing/2017/model3d" xmlns:o="urn:schemas-microsoft-com:office:office" xmlns:oel="http://schemas.microsoft.com/office/2019/extlst" xmlns:r="http://schemas.openxmlformats.org/officeDocument/2006/relationships" xmlns:m="http://schemas.openxmlformats.org/officeDocument/2006/math" xmlns:v="urn:schemas-microsoft-com:vml" xmlns:wp14="http://schemas.microsoft.com/office/word/2010/wordprocessingDrawing" xmlns:wp="http://schemas.openxmlformats.org/drawingml/2006/wordprocessingDrawing" xmlns:w10="urn:schemas-microsoft-com:office:word" xmlns:w="http://schemas.openxmlformats.org/wordprocessingml/2006/main" xmlns:w14="http://schemas.microsoft.com/office/word/2010/wordml" xmlns:w15="http://schemas.microsoft.com/office/word/2012/wordml" xmlns:w16cex="http://schemas.microsoft.com/office/word/2018/wordml/cex" xmlns:w16cid="http://schemas.microsoft.com/office/word/2016/wordml/cid" xmlns:w16="http://schemas.microsoft.com/office/word/2018/wordml" xmlns:w16du="http://schemas.microsoft.com/office/word/2023/wordml/word16du" xmlns:w16sdtdh="http://schemas.microsoft.com/office/word/2020/wordml/sdtdatahash" xmlns:w16sdtfl="http://schemas.microsoft.com/office/word/2024/wordml/sdtformatlock" xmlns:w16se="http://schemas.microsoft.com/office/word/2015/wordml/symex" xmlns:wpg="http://schemas.microsoft.com/office/word/2010/wordprocessingGroup" xmlns:wpi="http://schemas.microsoft.com/office/word/2010/wordprocessingInk" xmlns:wne="http://schemas.microsoft.com/office/word/2006/wordml" xmlns:wps="http://schemas.microsoft.com/office/word/2010/wordprocessingShape" mc:Ignorable="w14 w15 w16se w16cid w16 w16cex w16sdtdh w16sdtfl w16du wp14">
   <w:footnote w:type="separator" w:id="-1">
     <w:p>
       <w:pPr>
@@ -16490,7 +16483,7 @@
 </file>
 
 <file path=word/numbering.xml><?xml version="1.0" encoding="utf-8"?>
-<w:numbering xmlns:wpc="http://schemas.microsoft.com/office/word/2010/wordprocessingCanvas" xmlns:cx="http://schemas.microsoft.com/office/drawing/2014/chartex" xmlns:cx1="http://schemas.microsoft.com/office/drawing/2015/9/8/chartex" xmlns:cx2="http://schemas.microsoft.com/office/drawing/2015/10/21/chartex" xmlns:cx3="http://schemas.microsoft.com/office/drawing/2016/5/9/chartex" xmlns:cx4="http://schemas.microsoft.com/office/drawing/2016/5/10/chartex" xmlns:cx5="http://schemas.microsoft.com/office/drawing/2016/5/11/chartex" xmlns:cx6="http://schemas.microsoft.com/office/drawing/2016/5/12/chartex" xmlns:cx7="http://schemas.microsoft.com/office/drawing/2016/5/13/chartex" xmlns:cx8="http://schemas.microsoft.com/office/drawing/2016/5/14/chartex" xmlns:mc="http://schemas.openxmlformats.org/markup-compatibility/2006" xmlns:aink="http://schemas.microsoft.com/office/drawing/2016/ink" xmlns:am3d="http://schemas.microsoft.com/office/drawing/2017/model3d" xmlns:o="urn:schemas-microsoft-com:office:office" xmlns:oel="http://schemas.microsoft.com/office/2019/extlst" xmlns:r="http://schemas.openxmlformats.org/officeDocument/2006/relationships" xmlns:m="http://schemas.openxmlformats.org/officeDocument/2006/math" xmlns:v="urn:schemas-microsoft-com:vml" xmlns:wp14="http://schemas.microsoft.com/office/word/2010/wordprocessingDrawing" xmlns:wp="http://schemas.openxmlformats.org/drawingml/2006/wordprocessingDrawing" xmlns:w10="urn:schemas-microsoft-com:office:word" xmlns:w="http://schemas.openxmlformats.org/wordprocessingml/2006/main" xmlns:w14="http://schemas.microsoft.com/office/word/2010/wordml" xmlns:w15="http://schemas.microsoft.com/office/word/2012/wordml" xmlns:w16cex="http://schemas.microsoft.com/office/word/2018/wordml/cex" xmlns:w16cid="http://schemas.microsoft.com/office/word/2016/wordml/cid" xmlns:w16="http://schemas.microsoft.com/office/word/2018/wordml" xmlns:w16du="http://schemas.microsoft.com/office/word/2023/wordml/word16du" xmlns:w16sdtdh="http://schemas.microsoft.com/office/word/2020/wordml/sdtdatahash" xmlns:w16se="http://schemas.microsoft.com/office/word/2015/wordml/symex" xmlns:wpg="http://schemas.microsoft.com/office/word/2010/wordprocessingGroup" xmlns:wpi="http://schemas.microsoft.com/office/word/2010/wordprocessingInk" xmlns:wne="http://schemas.microsoft.com/office/word/2006/wordml" xmlns:wps="http://schemas.microsoft.com/office/word/2010/wordprocessingShape" mc:Ignorable="w14 w15 w16se w16cid w16 w16cex w16sdtdh w16du wp14">
+<w:numbering xmlns:wpc="http://schemas.microsoft.com/office/word/2010/wordprocessingCanvas" xmlns:cx="http://schemas.microsoft.com/office/drawing/2014/chartex" xmlns:cx1="http://schemas.microsoft.com/office/drawing/2015/9/8/chartex" xmlns:cx2="http://schemas.microsoft.com/office/drawing/2015/10/21/chartex" xmlns:cx3="http://schemas.microsoft.com/office/drawing/2016/5/9/chartex" xmlns:cx4="http://schemas.microsoft.com/office/drawing/2016/5/10/chartex" xmlns:cx5="http://schemas.microsoft.com/office/drawing/2016/5/11/chartex" xmlns:cx6="http://schemas.microsoft.com/office/drawing/2016/5/12/chartex" xmlns:cx7="http://schemas.microsoft.com/office/drawing/2016/5/13/chartex" xmlns:cx8="http://schemas.microsoft.com/office/drawing/2016/5/14/chartex" xmlns:mc="http://schemas.openxmlformats.org/markup-compatibility/2006" xmlns:aink="http://schemas.microsoft.com/office/drawing/2016/ink" xmlns:am3d="http://schemas.microsoft.com/office/drawing/2017/model3d" xmlns:o="urn:schemas-microsoft-com:office:office" xmlns:oel="http://schemas.microsoft.com/office/2019/extlst" xmlns:r="http://schemas.openxmlformats.org/officeDocument/2006/relationships" xmlns:m="http://schemas.openxmlformats.org/officeDocument/2006/math" xmlns:v="urn:schemas-microsoft-com:vml" xmlns:wp14="http://schemas.microsoft.com/office/word/2010/wordprocessingDrawing" xmlns:wp="http://schemas.openxmlformats.org/drawingml/2006/wordprocessingDrawing" xmlns:w10="urn:schemas-microsoft-com:office:word" xmlns:w="http://schemas.openxmlformats.org/wordprocessingml/2006/main" xmlns:w14="http://schemas.microsoft.com/office/word/2010/wordml" xmlns:w15="http://schemas.microsoft.com/office/word/2012/wordml" xmlns:w16cex="http://schemas.microsoft.com/office/word/2018/wordml/cex" xmlns:w16cid="http://schemas.microsoft.com/office/word/2016/wordml/cid" xmlns:w16="http://schemas.microsoft.com/office/word/2018/wordml" xmlns:w16du="http://schemas.microsoft.com/office/word/2023/wordml/word16du" xmlns:w16sdtdh="http://schemas.microsoft.com/office/word/2020/wordml/sdtdatahash" xmlns:w16sdtfl="http://schemas.microsoft.com/office/word/2024/wordml/sdtformatlock" xmlns:w16se="http://schemas.microsoft.com/office/word/2015/wordml/symex" xmlns:wpg="http://schemas.microsoft.com/office/word/2010/wordprocessingGroup" xmlns:wpi="http://schemas.microsoft.com/office/word/2010/wordprocessingInk" xmlns:wne="http://schemas.microsoft.com/office/word/2006/wordml" xmlns:wps="http://schemas.microsoft.com/office/word/2010/wordprocessingShape" mc:Ignorable="w14 w15 w16se w16cid w16 w16cex w16sdtdh w16sdtfl w16du wp14">
   <w:abstractNum w:abstractNumId="0" w15:restartNumberingAfterBreak="0">
     <w:nsid w:val="19A20A30"/>
     <w:multiLevelType w:val="hybridMultilevel"/>
@@ -17570,7 +17563,7 @@
 </file>
 
 <file path=word/styles.xml><?xml version="1.0" encoding="utf-8"?>
-<w:styles xmlns:mc="http://schemas.openxmlformats.org/markup-compatibility/2006" xmlns:r="http://schemas.openxmlformats.org/officeDocument/2006/relationships" xmlns:w="http://schemas.openxmlformats.org/wordprocessingml/2006/main" xmlns:w14="http://schemas.microsoft.com/office/word/2010/wordml" xmlns:w15="http://schemas.microsoft.com/office/word/2012/wordml" xmlns:w16cex="http://schemas.microsoft.com/office/word/2018/wordml/cex" xmlns:w16cid="http://schemas.microsoft.com/office/word/2016/wordml/cid" xmlns:w16="http://schemas.microsoft.com/office/word/2018/wordml" xmlns:w16du="http://schemas.microsoft.com/office/word/2023/wordml/word16du" xmlns:w16sdtdh="http://schemas.microsoft.com/office/word/2020/wordml/sdtdatahash" xmlns:w16se="http://schemas.microsoft.com/office/word/2015/wordml/symex" mc:Ignorable="w14 w15 w16se w16cid w16 w16cex w16sdtdh w16du">
+<w:styles xmlns:mc="http://schemas.openxmlformats.org/markup-compatibility/2006" xmlns:r="http://schemas.openxmlformats.org/officeDocument/2006/relationships" xmlns:w="http://schemas.openxmlformats.org/wordprocessingml/2006/main" xmlns:w14="http://schemas.microsoft.com/office/word/2010/wordml" xmlns:w15="http://schemas.microsoft.com/office/word/2012/wordml" xmlns:w16cex="http://schemas.microsoft.com/office/word/2018/wordml/cex" xmlns:w16cid="http://schemas.microsoft.com/office/word/2016/wordml/cid" xmlns:w16="http://schemas.microsoft.com/office/word/2018/wordml" xmlns:w16du="http://schemas.microsoft.com/office/word/2023/wordml/word16du" xmlns:w16sdtdh="http://schemas.microsoft.com/office/word/2020/wordml/sdtdatahash" xmlns:w16sdtfl="http://schemas.microsoft.com/office/word/2024/wordml/sdtformatlock" xmlns:w16se="http://schemas.microsoft.com/office/word/2015/wordml/symex" mc:Ignorable="w14 w15 w16se w16cid w16 w16cex w16sdtdh w16sdtfl w16du">
   <w:docDefaults>
     <w:rPrDefault>
       <w:rPr>
@@ -18154,7 +18147,7 @@
 </file>
 
 <file path=word/glossary/document.xml><?xml version="1.0" encoding="utf-8"?>
-<w:glossaryDocument xmlns:wpc="http://schemas.microsoft.com/office/word/2010/wordprocessingCanvas" xmlns:cx="http://schemas.microsoft.com/office/drawing/2014/chartex" xmlns:cx1="http://schemas.microsoft.com/office/drawing/2015/9/8/chartex" xmlns:cx2="http://schemas.microsoft.com/office/drawing/2015/10/21/chartex" xmlns:cx3="http://schemas.microsoft.com/office/drawing/2016/5/9/chartex" xmlns:cx4="http://schemas.microsoft.com/office/drawing/2016/5/10/chartex" xmlns:cx5="http://schemas.microsoft.com/office/drawing/2016/5/11/chartex" xmlns:cx6="http://schemas.microsoft.com/office/drawing/2016/5/12/chartex" xmlns:cx7="http://schemas.microsoft.com/office/drawing/2016/5/13/chartex" xmlns:cx8="http://schemas.microsoft.com/office/drawing/2016/5/14/chartex" xmlns:mc="http://schemas.openxmlformats.org/markup-compatibility/2006" xmlns:aink="http://schemas.microsoft.com/office/drawing/2016/ink" xmlns:am3d="http://schemas.microsoft.com/office/drawing/2017/model3d" xmlns:o="urn:schemas-microsoft-com:office:office" xmlns:oel="http://schemas.microsoft.com/office/2019/extlst" xmlns:r="http://schemas.openxmlformats.org/officeDocument/2006/relationships" xmlns:m="http://schemas.openxmlformats.org/officeDocument/2006/math" xmlns:v="urn:schemas-microsoft-com:vml" xmlns:wp14="http://schemas.microsoft.com/office/word/2010/wordprocessingDrawing" xmlns:wp="http://schemas.openxmlformats.org/drawingml/2006/wordprocessingDrawing" xmlns:w10="urn:schemas-microsoft-com:office:word" xmlns:w="http://schemas.openxmlformats.org/wordprocessingml/2006/main" xmlns:w14="http://schemas.microsoft.com/office/word/2010/wordml" xmlns:w15="http://schemas.microsoft.com/office/word/2012/wordml" xmlns:w16cex="http://schemas.microsoft.com/office/word/2018/wordml/cex" xmlns:w16cid="http://schemas.microsoft.com/office/word/2016/wordml/cid" xmlns:w16="http://schemas.microsoft.com/office/word/2018/wordml" xmlns:w16du="http://schemas.microsoft.com/office/word/2023/wordml/word16du" xmlns:w16sdtdh="http://schemas.microsoft.com/office/word/2020/wordml/sdtdatahash" xmlns:w16se="http://schemas.microsoft.com/office/word/2015/wordml/symex" xmlns:wpg="http://schemas.microsoft.com/office/word/2010/wordprocessingGroup" xmlns:wpi="http://schemas.microsoft.com/office/word/2010/wordprocessingInk" xmlns:wne="http://schemas.microsoft.com/office/word/2006/wordml" xmlns:wps="http://schemas.microsoft.com/office/word/2010/wordprocessingShape" mc:Ignorable="w14 w15 w16se w16cid w16 w16cex w16sdtdh w16du wp14">
+<w:glossaryDocument xmlns:wpc="http://schemas.microsoft.com/office/word/2010/wordprocessingCanvas" xmlns:cx="http://schemas.microsoft.com/office/drawing/2014/chartex" xmlns:cx1="http://schemas.microsoft.com/office/drawing/2015/9/8/chartex" xmlns:cx2="http://schemas.microsoft.com/office/drawing/2015/10/21/chartex" xmlns:cx3="http://schemas.microsoft.com/office/drawing/2016/5/9/chartex" xmlns:cx4="http://schemas.microsoft.com/office/drawing/2016/5/10/chartex" xmlns:cx5="http://schemas.microsoft.com/office/drawing/2016/5/11/chartex" xmlns:cx6="http://schemas.microsoft.com/office/drawing/2016/5/12/chartex" xmlns:cx7="http://schemas.microsoft.com/office/drawing/2016/5/13/chartex" xmlns:cx8="http://schemas.microsoft.com/office/drawing/2016/5/14/chartex" xmlns:mc="http://schemas.openxmlformats.org/markup-compatibility/2006" xmlns:aink="http://schemas.microsoft.com/office/drawing/2016/ink" xmlns:am3d="http://schemas.microsoft.com/office/drawing/2017/model3d" xmlns:o="urn:schemas-microsoft-com:office:office" xmlns:oel="http://schemas.microsoft.com/office/2019/extlst" xmlns:r="http://schemas.openxmlformats.org/officeDocument/2006/relationships" xmlns:m="http://schemas.openxmlformats.org/officeDocument/2006/math" xmlns:v="urn:schemas-microsoft-com:vml" xmlns:wp14="http://schemas.microsoft.com/office/word/2010/wordprocessingDrawing" xmlns:wp="http://schemas.openxmlformats.org/drawingml/2006/wordprocessingDrawing" xmlns:w10="urn:schemas-microsoft-com:office:word" xmlns:w="http://schemas.openxmlformats.org/wordprocessingml/2006/main" xmlns:w14="http://schemas.microsoft.com/office/word/2010/wordml" xmlns:w15="http://schemas.microsoft.com/office/word/2012/wordml" xmlns:w16cex="http://schemas.microsoft.com/office/word/2018/wordml/cex" xmlns:w16cid="http://schemas.microsoft.com/office/word/2016/wordml/cid" xmlns:w16="http://schemas.microsoft.com/office/word/2018/wordml" xmlns:w16du="http://schemas.microsoft.com/office/word/2023/wordml/word16du" xmlns:w16sdtdh="http://schemas.microsoft.com/office/word/2020/wordml/sdtdatahash" xmlns:w16sdtfl="http://schemas.microsoft.com/office/word/2024/wordml/sdtformatlock" xmlns:w16se="http://schemas.microsoft.com/office/word/2015/wordml/symex" xmlns:wpg="http://schemas.microsoft.com/office/word/2010/wordprocessingGroup" xmlns:wpi="http://schemas.microsoft.com/office/word/2010/wordprocessingInk" xmlns:wne="http://schemas.microsoft.com/office/word/2006/wordml" xmlns:wps="http://schemas.microsoft.com/office/word/2010/wordprocessingShape" mc:Ignorable="w14 w15 w16se w16cid w16 w16cex w16sdtdh w16sdtfl w16du wp14">
   <w:docParts>
     <w:docPart>
       <w:docPartPr>
@@ -18190,13 +18183,13 @@
 </file>
 
 <file path=word/glossary/fontTable.xml><?xml version="1.0" encoding="utf-8"?>
-<w:fonts xmlns:mc="http://schemas.openxmlformats.org/markup-compatibility/2006" xmlns:r="http://schemas.openxmlformats.org/officeDocument/2006/relationships" xmlns:w="http://schemas.openxmlformats.org/wordprocessingml/2006/main" xmlns:w14="http://schemas.microsoft.com/office/word/2010/wordml" xmlns:w15="http://schemas.microsoft.com/office/word/2012/wordml" xmlns:w16cex="http://schemas.microsoft.com/office/word/2018/wordml/cex" xmlns:w16cid="http://schemas.microsoft.com/office/word/2016/wordml/cid" xmlns:w16="http://schemas.microsoft.com/office/word/2018/wordml" xmlns:w16du="http://schemas.microsoft.com/office/word/2023/wordml/word16du" xmlns:w16sdtdh="http://schemas.microsoft.com/office/word/2020/wordml/sdtdatahash" xmlns:w16se="http://schemas.microsoft.com/office/word/2015/wordml/symex" mc:Ignorable="w14 w15 w16se w16cid w16 w16cex w16sdtdh w16du">
+<w:fonts xmlns:mc="http://schemas.openxmlformats.org/markup-compatibility/2006" xmlns:r="http://schemas.openxmlformats.org/officeDocument/2006/relationships" xmlns:w="http://schemas.openxmlformats.org/wordprocessingml/2006/main" xmlns:w14="http://schemas.microsoft.com/office/word/2010/wordml" xmlns:w15="http://schemas.microsoft.com/office/word/2012/wordml" xmlns:w16cex="http://schemas.microsoft.com/office/word/2018/wordml/cex" xmlns:w16cid="http://schemas.microsoft.com/office/word/2016/wordml/cid" xmlns:w16="http://schemas.microsoft.com/office/word/2018/wordml" xmlns:w16du="http://schemas.microsoft.com/office/word/2023/wordml/word16du" xmlns:w16sdtdh="http://schemas.microsoft.com/office/word/2020/wordml/sdtdatahash" xmlns:w16sdtfl="http://schemas.microsoft.com/office/word/2024/wordml/sdtformatlock" xmlns:w16se="http://schemas.microsoft.com/office/word/2015/wordml/symex" mc:Ignorable="w14 w15 w16se w16cid w16 w16cex w16sdtdh w16sdtfl w16du">
   <w:font w:name="Calibri">
     <w:panose1 w:val="020F0502020204030204"/>
     <w:charset w:val="00"/>
     <w:family w:val="swiss"/>
     <w:pitch w:val="variable"/>
-    <w:sig w:usb0="E4002EFF" w:usb1="C000247B" w:usb2="00000009" w:usb3="00000000" w:csb0="000001FF" w:csb1="00000000"/>
+    <w:sig w:usb0="E4002EFF" w:usb1="C200247B" w:usb2="00000009" w:usb3="00000000" w:csb0="000001FF" w:csb1="00000000"/>
   </w:font>
   <w:font w:name="Arial">
     <w:panose1 w:val="020B0604020202020204"/>
@@ -18231,17 +18224,15 @@
     <w:charset w:val="00"/>
     <w:family w:val="swiss"/>
     <w:pitch w:val="variable"/>
-    <w:sig w:usb0="E0002AFF" w:usb1="C000247B" w:usb2="00000009" w:usb3="00000000" w:csb0="000001FF" w:csb1="00000000"/>
+    <w:sig w:usb0="E4002EFF" w:usb1="C200247B" w:usb2="00000009" w:usb3="00000000" w:csb0="000001FF" w:csb1="00000000"/>
   </w:font>
   <w:font w:name="Aptos">
-    <w:panose1 w:val="020B0004020202020204"/>
     <w:charset w:val="00"/>
     <w:family w:val="swiss"/>
     <w:pitch w:val="variable"/>
     <w:sig w:usb0="20000287" w:usb1="00000003" w:usb2="00000000" w:usb3="00000000" w:csb0="0000019F" w:csb1="00000000"/>
   </w:font>
   <w:font w:name="Aptos Display">
-    <w:panose1 w:val="020B0004020202020204"/>
     <w:charset w:val="00"/>
     <w:family w:val="swiss"/>
     <w:pitch w:val="variable"/>
@@ -18251,7 +18242,7 @@
 </file>
 
 <file path=word/glossary/settings.xml><?xml version="1.0" encoding="utf-8"?>
-<w:settings xmlns:mc="http://schemas.openxmlformats.org/markup-compatibility/2006" xmlns:o="urn:schemas-microsoft-com:office:office" xmlns:r="http://schemas.openxmlformats.org/officeDocument/2006/relationships" xmlns:m="http://schemas.openxmlformats.org/officeDocument/2006/math" xmlns:v="urn:schemas-microsoft-com:vml" xmlns:w10="urn:schemas-microsoft-com:office:word" xmlns:w="http://schemas.openxmlformats.org/wordprocessingml/2006/main" xmlns:w14="http://schemas.microsoft.com/office/word/2010/wordml" xmlns:w15="http://schemas.microsoft.com/office/word/2012/wordml" xmlns:w16cex="http://schemas.microsoft.com/office/word/2018/wordml/cex" xmlns:w16cid="http://schemas.microsoft.com/office/word/2016/wordml/cid" xmlns:w16="http://schemas.microsoft.com/office/word/2018/wordml" xmlns:w16du="http://schemas.microsoft.com/office/word/2023/wordml/word16du" xmlns:w16sdtdh="http://schemas.microsoft.com/office/word/2020/wordml/sdtdatahash" xmlns:w16se="http://schemas.microsoft.com/office/word/2015/wordml/symex" xmlns:sl="http://schemas.openxmlformats.org/schemaLibrary/2006/main" mc:Ignorable="w14 w15 w16se w16cid w16 w16cex w16sdtdh w16du">
+<w:settings xmlns:mc="http://schemas.openxmlformats.org/markup-compatibility/2006" xmlns:o="urn:schemas-microsoft-com:office:office" xmlns:r="http://schemas.openxmlformats.org/officeDocument/2006/relationships" xmlns:m="http://schemas.openxmlformats.org/officeDocument/2006/math" xmlns:v="urn:schemas-microsoft-com:vml" xmlns:w10="urn:schemas-microsoft-com:office:word" xmlns:w="http://schemas.openxmlformats.org/wordprocessingml/2006/main" xmlns:w14="http://schemas.microsoft.com/office/word/2010/wordml" xmlns:w15="http://schemas.microsoft.com/office/word/2012/wordml" xmlns:w16cex="http://schemas.microsoft.com/office/word/2018/wordml/cex" xmlns:w16cid="http://schemas.microsoft.com/office/word/2016/wordml/cid" xmlns:w16="http://schemas.microsoft.com/office/word/2018/wordml" xmlns:w16du="http://schemas.microsoft.com/office/word/2023/wordml/word16du" xmlns:w16sdtdh="http://schemas.microsoft.com/office/word/2020/wordml/sdtdatahash" xmlns:w16sdtfl="http://schemas.microsoft.com/office/word/2024/wordml/sdtformatlock" xmlns:w16se="http://schemas.microsoft.com/office/word/2015/wordml/symex" xmlns:sl="http://schemas.openxmlformats.org/schemaLibrary/2006/main" mc:Ignorable="w14 w15 w16se w16cid w16 w16cex w16sdtdh w16sdtfl w16du">
   <w:defaultTabStop w:val="720"/>
   <w:characterSpacingControl w:val="doNotCompress"/>
   <w:compat>
@@ -18262,7 +18253,9 @@
   <w:rsids>
     <w:rsidRoot w:val="001B212E"/>
     <w:rsid w:val="001B212E"/>
+    <w:rsid w:val="00234447"/>
     <w:rsid w:val="002F625F"/>
+    <w:rsid w:val="00494E73"/>
     <w:rsid w:val="0076643E"/>
     <w:rsid w:val="00B2591E"/>
     <w:rsid w:val="00BF6FC3"/>
@@ -18290,7 +18283,7 @@
 </file>
 
 <file path=word/glossary/styles.xml><?xml version="1.0" encoding="utf-8"?>
-<w:styles xmlns:mc="http://schemas.openxmlformats.org/markup-compatibility/2006" xmlns:r="http://schemas.openxmlformats.org/officeDocument/2006/relationships" xmlns:w="http://schemas.openxmlformats.org/wordprocessingml/2006/main" xmlns:w14="http://schemas.microsoft.com/office/word/2010/wordml" xmlns:w15="http://schemas.microsoft.com/office/word/2012/wordml" xmlns:w16cex="http://schemas.microsoft.com/office/word/2018/wordml/cex" xmlns:w16cid="http://schemas.microsoft.com/office/word/2016/wordml/cid" xmlns:w16="http://schemas.microsoft.com/office/word/2018/wordml" xmlns:w16du="http://schemas.microsoft.com/office/word/2023/wordml/word16du" xmlns:w16sdtdh="http://schemas.microsoft.com/office/word/2020/wordml/sdtdatahash" xmlns:w16se="http://schemas.microsoft.com/office/word/2015/wordml/symex" mc:Ignorable="w14 w15 w16se w16cid w16 w16cex w16sdtdh w16du">
+<w:styles xmlns:mc="http://schemas.openxmlformats.org/markup-compatibility/2006" xmlns:r="http://schemas.openxmlformats.org/officeDocument/2006/relationships" xmlns:w="http://schemas.openxmlformats.org/wordprocessingml/2006/main" xmlns:w14="http://schemas.microsoft.com/office/word/2010/wordml" xmlns:w15="http://schemas.microsoft.com/office/word/2012/wordml" xmlns:w16cex="http://schemas.microsoft.com/office/word/2018/wordml/cex" xmlns:w16cid="http://schemas.microsoft.com/office/word/2016/wordml/cid" xmlns:w16="http://schemas.microsoft.com/office/word/2018/wordml" xmlns:w16du="http://schemas.microsoft.com/office/word/2023/wordml/word16du" xmlns:w16sdtdh="http://schemas.microsoft.com/office/word/2020/wordml/sdtdatahash" xmlns:w16sdtfl="http://schemas.microsoft.com/office/word/2024/wordml/sdtformatlock" xmlns:w16se="http://schemas.microsoft.com/office/word/2015/wordml/symex" mc:Ignorable="w14 w15 w16se w16cid w16 w16cex w16sdtdh w16sdtfl w16du">
   <w:docDefaults>
     <w:rPrDefault>
       <w:rPr>
@@ -18735,7 +18728,7 @@
 </file>
 
 <file path=word/glossary/webSettings.xml><?xml version="1.0" encoding="utf-8"?>
-<w:webSettings xmlns:mc="http://schemas.openxmlformats.org/markup-compatibility/2006" xmlns:r="http://schemas.openxmlformats.org/officeDocument/2006/relationships" xmlns:w="http://schemas.openxmlformats.org/wordprocessingml/2006/main" xmlns:w14="http://schemas.microsoft.com/office/word/2010/wordml" xmlns:w15="http://schemas.microsoft.com/office/word/2012/wordml" xmlns:w16cex="http://schemas.microsoft.com/office/word/2018/wordml/cex" xmlns:w16cid="http://schemas.microsoft.com/office/word/2016/wordml/cid" xmlns:w16="http://schemas.microsoft.com/office/word/2018/wordml" xmlns:w16du="http://schemas.microsoft.com/office/word/2023/wordml/word16du" xmlns:w16sdtdh="http://schemas.microsoft.com/office/word/2020/wordml/sdtdatahash" xmlns:w16se="http://schemas.microsoft.com/office/word/2015/wordml/symex" mc:Ignorable="w14 w15 w16se w16cid w16 w16cex w16sdtdh w16du"/>
+<w:webSettings xmlns:mc="http://schemas.openxmlformats.org/markup-compatibility/2006" xmlns:r="http://schemas.openxmlformats.org/officeDocument/2006/relationships" xmlns:w="http://schemas.openxmlformats.org/wordprocessingml/2006/main" xmlns:w14="http://schemas.microsoft.com/office/word/2010/wordml" xmlns:w15="http://schemas.microsoft.com/office/word/2012/wordml" xmlns:w16cex="http://schemas.microsoft.com/office/word/2018/wordml/cex" xmlns:w16cid="http://schemas.microsoft.com/office/word/2016/wordml/cid" xmlns:w16="http://schemas.microsoft.com/office/word/2018/wordml" xmlns:w16du="http://schemas.microsoft.com/office/word/2023/wordml/word16du" xmlns:w16sdtdh="http://schemas.microsoft.com/office/word/2020/wordml/sdtdatahash" xmlns:w16sdtfl="http://schemas.microsoft.com/office/word/2024/wordml/sdtformatlock" xmlns:w16se="http://schemas.microsoft.com/office/word/2015/wordml/symex" mc:Ignorable="w14 w15 w16se w16cid w16 w16cex w16sdtdh w16sdtfl w16du"/>
 </file>
 
 <file path=word/theme/theme1.xml><?xml version="1.0" encoding="utf-8"?>

</xml_diff>